<commit_message>
Added workjing code for MS Graph API integhration
</commit_message>
<xml_diff>
--- a/Vibe Coding - Instructions.docx
+++ b/Vibe Coding - Instructions.docx
@@ -4,44 +4,10 @@
   <w:body>
     <w:p>
       <w:pPr>
-        <w:jc w:val="center"/>
-        <w:rPr>
-          <w:b/>
-          <w:bCs/>
-          <w:sz w:val="48"/>
-          <w:szCs w:val="48"/>
-          <w:u w:val="single"/>
-        </w:rPr>
-      </w:pPr>
-      <w:r>
-        <w:rPr>
-          <w:b/>
-          <w:bCs/>
-          <w:sz w:val="48"/>
-          <w:szCs w:val="48"/>
-          <w:u w:val="single"/>
-        </w:rPr>
-        <w:t xml:space="preserve">Set Up </w:t>
-      </w:r>
-      <w:r>
-        <w:rPr>
-          <w:b/>
-          <w:bCs/>
-          <w:sz w:val="48"/>
-          <w:szCs w:val="48"/>
-          <w:u w:val="single"/>
-        </w:rPr>
-        <w:t>for</w:t>
-      </w:r>
-      <w:r>
-        <w:rPr>
-          <w:b/>
-          <w:bCs/>
-          <w:sz w:val="48"/>
-          <w:szCs w:val="48"/>
-          <w:u w:val="single"/>
-        </w:rPr>
-        <w:t xml:space="preserve"> Developers</w:t>
+        <w:pStyle w:val="Heading1"/>
+      </w:pPr>
+      <w:r>
+        <w:t>Set Up for Developers</w:t>
       </w:r>
     </w:p>
     <w:p>
@@ -53,15 +19,7 @@
         </w:numPr>
       </w:pPr>
       <w:r>
-        <w:t xml:space="preserve">Ask Venki to invite you as a collaborator on the GitHub repository. Accept the </w:t>
-      </w:r>
-      <w:proofErr w:type="gramStart"/>
-      <w:r>
-        <w:t>invite</w:t>
-      </w:r>
-      <w:proofErr w:type="gramEnd"/>
-      <w:r>
-        <w:t>.</w:t>
+        <w:t>Ask Venki to invite you as a collaborator on the GitHub repository. Accept the invite.</w:t>
       </w:r>
     </w:p>
     <w:p>
@@ -121,6 +79,9 @@
         </w:numPr>
       </w:pPr>
       <w:r>
+        <w:rPr>
+          <w:noProof/>
+        </w:rPr>
         <w:drawing>
           <wp:inline distT="0" distB="0" distL="0" distR="0" wp14:anchorId="48EF94B3" wp14:editId="2A286554">
             <wp:extent cx="2562583" cy="5696745"/>
@@ -167,23 +128,7 @@
         </w:numPr>
       </w:pPr>
       <w:r>
-        <w:t xml:space="preserve">Inside VS code, </w:t>
-      </w:r>
-      <w:proofErr w:type="spellStart"/>
-      <w:r>
-        <w:t>Shift+Control+P</w:t>
-      </w:r>
-      <w:proofErr w:type="spellEnd"/>
-      <w:r>
-        <w:t xml:space="preserve"> (</w:t>
-      </w:r>
-      <w:proofErr w:type="spellStart"/>
-      <w:r>
-        <w:t>pallete</w:t>
-      </w:r>
-      <w:proofErr w:type="spellEnd"/>
-      <w:r>
-        <w:t>), and search for GitHub: Clone</w:t>
+        <w:t>Inside VS code, Shift+Control+P (pallete), and search for GitHub: Clone</w:t>
       </w:r>
     </w:p>
     <w:p>
@@ -195,23 +140,7 @@
         </w:numPr>
       </w:pPr>
       <w:r>
-        <w:t>Clone the ‘</w:t>
-      </w:r>
-      <w:proofErr w:type="spellStart"/>
-      <w:r>
-        <w:t>LUMA_Timesheet_Automation</w:t>
-      </w:r>
-      <w:proofErr w:type="spellEnd"/>
-      <w:r>
-        <w:t xml:space="preserve">’ repository. You should see the </w:t>
-      </w:r>
-      <w:proofErr w:type="gramStart"/>
-      <w:r>
-        <w:t>below</w:t>
-      </w:r>
-      <w:proofErr w:type="gramEnd"/>
-      <w:r>
-        <w:t>:</w:t>
+        <w:t>Clone the ‘LUMA_Timesheet_Automation’ repository. You should see the below:</w:t>
       </w:r>
     </w:p>
     <w:p>
@@ -219,6 +148,9 @@
         <w:pStyle w:val="ListParagraph"/>
       </w:pPr>
       <w:r>
+        <w:rPr>
+          <w:noProof/>
+        </w:rPr>
         <w:lastRenderedPageBreak/>
         <w:drawing>
           <wp:inline distT="0" distB="0" distL="0" distR="0" wp14:anchorId="6AC41A3C" wp14:editId="002F5E05">
@@ -274,6 +206,9 @@
         <w:pStyle w:val="ListParagraph"/>
       </w:pPr>
       <w:r>
+        <w:rPr>
+          <w:noProof/>
+        </w:rPr>
         <w:drawing>
           <wp:inline distT="0" distB="0" distL="0" distR="0" wp14:anchorId="3436A0C9" wp14:editId="2EC316FD">
             <wp:extent cx="5943600" cy="3348990"/>
@@ -328,6 +263,9 @@
         <w:pStyle w:val="ListParagraph"/>
       </w:pPr>
       <w:r>
+        <w:rPr>
+          <w:noProof/>
+        </w:rPr>
         <w:drawing>
           <wp:inline distT="0" distB="0" distL="0" distR="0" wp14:anchorId="0D55B337" wp14:editId="2BC90D83">
             <wp:extent cx="5325218" cy="1028844"/>
@@ -374,36 +312,7 @@
         </w:numPr>
       </w:pPr>
       <w:r>
-        <w:t xml:space="preserve">Make sure you are in the </w:t>
-      </w:r>
-      <w:proofErr w:type="spellStart"/>
-      <w:r>
-        <w:t>dir</w:t>
-      </w:r>
-      <w:proofErr w:type="spellEnd"/>
-      <w:r>
-        <w:t xml:space="preserve"> where you cloned the repository: With ‘</w:t>
-      </w:r>
-      <w:proofErr w:type="spellStart"/>
-      <w:r>
-        <w:t>dir</w:t>
-      </w:r>
-      <w:proofErr w:type="spellEnd"/>
-      <w:r>
-        <w:t xml:space="preserve">’ </w:t>
-      </w:r>
-      <w:proofErr w:type="spellStart"/>
-      <w:proofErr w:type="gramStart"/>
-      <w:r>
-        <w:t>cmd</w:t>
-      </w:r>
-      <w:proofErr w:type="spellEnd"/>
-      <w:r>
-        <w:t xml:space="preserve">  should</w:t>
-      </w:r>
-      <w:proofErr w:type="gramEnd"/>
-      <w:r>
-        <w:t xml:space="preserve"> see</w:t>
+        <w:t>Make sure you are in the dir where you cloned the repository: With ‘dir’ cmd  should see</w:t>
       </w:r>
     </w:p>
     <w:p>
@@ -411,6 +320,9 @@
         <w:pStyle w:val="ListParagraph"/>
       </w:pPr>
       <w:r>
+        <w:rPr>
+          <w:noProof/>
+        </w:rPr>
         <w:lastRenderedPageBreak/>
         <w:drawing>
           <wp:inline distT="0" distB="0" distL="0" distR="0" wp14:anchorId="5B182DD5" wp14:editId="49A33D03">
@@ -466,6 +378,9 @@
         <w:pStyle w:val="ListParagraph"/>
       </w:pPr>
       <w:r>
+        <w:rPr>
+          <w:noProof/>
+        </w:rPr>
         <w:drawing>
           <wp:inline distT="0" distB="0" distL="0" distR="0" wp14:anchorId="166886DE" wp14:editId="430A9FE8">
             <wp:extent cx="5943600" cy="612775"/>
@@ -508,21 +423,8 @@
         <w:pStyle w:val="ListParagraph"/>
       </w:pPr>
       <w:r>
-        <w:t xml:space="preserve">Once the </w:t>
-      </w:r>
-      <w:proofErr w:type="spellStart"/>
-      <w:r>
-        <w:t>venv</w:t>
-      </w:r>
-      <w:proofErr w:type="spellEnd"/>
-      <w:r>
-        <w:t xml:space="preserve"> is created, you should activate it using the above ‘activate’ </w:t>
-      </w:r>
-      <w:proofErr w:type="spellStart"/>
-      <w:r>
-        <w:t>cmd</w:t>
-      </w:r>
-      <w:proofErr w:type="spellEnd"/>
+        <w:t>Once the venv is created, you should activate it using the above ‘activate’ cmd</w:t>
+      </w:r>
     </w:p>
     <w:p>
       <w:pPr>
@@ -533,31 +435,7 @@
         </w:numPr>
       </w:pPr>
       <w:r>
-        <w:t xml:space="preserve">Your prompt </w:t>
-      </w:r>
-      <w:proofErr w:type="gramStart"/>
-      <w:r>
-        <w:t>in  the</w:t>
-      </w:r>
-      <w:proofErr w:type="gramEnd"/>
-      <w:r>
-        <w:t xml:space="preserve"> terminal should </w:t>
-      </w:r>
-      <w:proofErr w:type="gramStart"/>
-      <w:r>
-        <w:t>have,</w:t>
-      </w:r>
-      <w:proofErr w:type="gramEnd"/>
-      <w:r>
-        <w:t xml:space="preserve"> the green (</w:t>
-      </w:r>
-      <w:proofErr w:type="spellStart"/>
-      <w:r>
-        <w:t>venv</w:t>
-      </w:r>
-      <w:proofErr w:type="spellEnd"/>
-      <w:r>
-        <w:t>) text in front as seen here:</w:t>
+        <w:t>Your prompt in  the terminal should have, the green (venv) text in front as seen here:</w:t>
       </w:r>
     </w:p>
     <w:p>
@@ -565,6 +443,9 @@
         <w:pStyle w:val="ListParagraph"/>
       </w:pPr>
       <w:r>
+        <w:rPr>
+          <w:noProof/>
+        </w:rPr>
         <w:drawing>
           <wp:inline distT="0" distB="0" distL="0" distR="0" wp14:anchorId="09A55609" wp14:editId="26E24713">
             <wp:extent cx="5943600" cy="567690"/>
@@ -631,6 +512,9 @@
         <w:pStyle w:val="ListParagraph"/>
       </w:pPr>
       <w:r>
+        <w:rPr>
+          <w:noProof/>
+        </w:rPr>
         <w:drawing>
           <wp:inline distT="0" distB="0" distL="0" distR="0" wp14:anchorId="51CD7965" wp14:editId="52B6FB32">
             <wp:extent cx="5943600" cy="971550"/>
@@ -685,6 +569,9 @@
         <w:pStyle w:val="ListParagraph"/>
       </w:pPr>
       <w:r>
+        <w:rPr>
+          <w:noProof/>
+        </w:rPr>
         <w:drawing>
           <wp:inline distT="0" distB="0" distL="0" distR="0" wp14:anchorId="50CF8F65" wp14:editId="45BCF48D">
             <wp:extent cx="5943600" cy="387350"/>
@@ -739,6 +626,9 @@
         <w:pStyle w:val="ListParagraph"/>
       </w:pPr>
       <w:r>
+        <w:rPr>
+          <w:noProof/>
+        </w:rPr>
         <w:drawing>
           <wp:inline distT="0" distB="0" distL="0" distR="0" wp14:anchorId="7CFE9D69" wp14:editId="4EE9BD54">
             <wp:extent cx="2152950" cy="1686160"/>
@@ -793,6 +683,9 @@
         <w:pStyle w:val="ListParagraph"/>
       </w:pPr>
       <w:r>
+        <w:rPr>
+          <w:noProof/>
+        </w:rPr>
         <w:lastRenderedPageBreak/>
         <w:drawing>
           <wp:inline distT="0" distB="0" distL="0" distR="0" wp14:anchorId="781126D7" wp14:editId="450BF274">
@@ -840,15 +733,7 @@
         </w:numPr>
       </w:pPr>
       <w:r>
-        <w:t xml:space="preserve">Make sure you have some Outlook meeting entries titled ‘LUMA Timesheet Entry’ and some text </w:t>
-      </w:r>
-      <w:proofErr w:type="gramStart"/>
-      <w:r>
-        <w:t>in  the</w:t>
-      </w:r>
-      <w:proofErr w:type="gramEnd"/>
-      <w:r>
-        <w:t xml:space="preserve"> body.</w:t>
+        <w:t>Make sure you have some Outlook meeting entries titled ‘LUMA Timesheet Entry’ and some text in the body.</w:t>
       </w:r>
     </w:p>
     <w:p>
@@ -880,6 +765,9 @@
         <w:pStyle w:val="ListParagraph"/>
       </w:pPr>
       <w:r>
+        <w:rPr>
+          <w:noProof/>
+        </w:rPr>
         <w:drawing>
           <wp:inline distT="0" distB="0" distL="0" distR="0" wp14:anchorId="766118CA" wp14:editId="0600F69F">
             <wp:extent cx="5943600" cy="1394460"/>
@@ -926,15 +814,7 @@
         </w:numPr>
       </w:pPr>
       <w:r>
-        <w:t xml:space="preserve">It shows that there were changes in the repo dir. Main.py had changes and a new file ‘timesheet_luma.csv’ got added (output of our </w:t>
-      </w:r>
-      <w:proofErr w:type="spellStart"/>
-      <w:r>
-        <w:t>py</w:t>
-      </w:r>
-      <w:proofErr w:type="spellEnd"/>
-      <w:r>
-        <w:t xml:space="preserve"> run)</w:t>
+        <w:t>It shows that there were changes in the repo dir. Main.py had changes and a new file ‘timesheet_luma.csv’ got added (output of our py run)</w:t>
       </w:r>
     </w:p>
     <w:p>
@@ -946,15 +826,7 @@
         </w:numPr>
       </w:pPr>
       <w:r>
-        <w:t xml:space="preserve">Just check in the changes to the </w:t>
-      </w:r>
-      <w:proofErr w:type="spellStart"/>
-      <w:r>
-        <w:t>py</w:t>
-      </w:r>
-      <w:proofErr w:type="spellEnd"/>
-      <w:r>
-        <w:t xml:space="preserve"> code:</w:t>
+        <w:t>Just check in the changes to the py code:</w:t>
       </w:r>
     </w:p>
     <w:p>
@@ -962,6 +834,9 @@
         <w:pStyle w:val="ListParagraph"/>
       </w:pPr>
       <w:r>
+        <w:rPr>
+          <w:noProof/>
+        </w:rPr>
         <w:drawing>
           <wp:inline distT="0" distB="0" distL="0" distR="0" wp14:anchorId="6E01E157" wp14:editId="592EAD8E">
             <wp:extent cx="5943600" cy="1168400"/>
@@ -1008,15 +883,7 @@
         </w:numPr>
       </w:pPr>
       <w:r>
-        <w:t xml:space="preserve">You added (add) using the git add command. You committed and provided a message using the ‘git commit’ </w:t>
-      </w:r>
-      <w:proofErr w:type="spellStart"/>
-      <w:r>
-        <w:t>cmd</w:t>
-      </w:r>
-      <w:proofErr w:type="spellEnd"/>
-      <w:r>
-        <w:t xml:space="preserve"> and then finally pushed the changes to the remote repo using ‘git push’.</w:t>
+        <w:t>You added (add) using the git add command. You committed and provided a message using the ‘git commit’ cmd and then finally pushed the changes to the remote repo using ‘git push’.</w:t>
       </w:r>
     </w:p>
     <w:p>
@@ -1028,15 +895,7 @@
         </w:numPr>
       </w:pPr>
       <w:r>
-        <w:t xml:space="preserve">Changes you pushed are visible </w:t>
-      </w:r>
-      <w:proofErr w:type="gramStart"/>
-      <w:r>
-        <w:t>in  the</w:t>
-      </w:r>
-      <w:proofErr w:type="gramEnd"/>
-      <w:r>
-        <w:t xml:space="preserve"> GitHub web site account folder as below:</w:t>
+        <w:t>Changes you pushed are visible in the GitHub web site account folder as below:</w:t>
       </w:r>
     </w:p>
     <w:p>
@@ -1044,6 +903,9 @@
         <w:pStyle w:val="ListParagraph"/>
       </w:pPr>
       <w:r>
+        <w:rPr>
+          <w:noProof/>
+        </w:rPr>
         <w:lastRenderedPageBreak/>
         <w:drawing>
           <wp:inline distT="0" distB="0" distL="0" distR="0" wp14:anchorId="6EC5109A" wp14:editId="191AD2FE">
@@ -1093,11 +955,9 @@
       <w:r>
         <w:t xml:space="preserve">Congratulations, your laptop is now set to develop python </w:t>
       </w:r>
-      <w:proofErr w:type="gramStart"/>
-      <w:r>
-        <w:t>application</w:t>
-      </w:r>
-      <w:proofErr w:type="gramEnd"/>
+      <w:r>
+        <w:t>applications</w:t>
+      </w:r>
       <w:r>
         <w:t xml:space="preserve"> using VS Code.</w:t>
       </w:r>
@@ -1109,23 +969,9 @@
     </w:p>
     <w:p>
       <w:pPr>
-        <w:jc w:val="center"/>
-        <w:rPr>
-          <w:b/>
-          <w:bCs/>
-          <w:sz w:val="48"/>
-          <w:szCs w:val="48"/>
-          <w:u w:val="single"/>
-        </w:rPr>
-      </w:pPr>
-      <w:r>
-        <w:rPr>
-          <w:b/>
-          <w:bCs/>
-          <w:sz w:val="48"/>
-          <w:szCs w:val="48"/>
-          <w:u w:val="single"/>
-        </w:rPr>
+        <w:pStyle w:val="Heading1"/>
+      </w:pPr>
+      <w:r>
         <w:lastRenderedPageBreak/>
         <w:t>Vibe coding Start</w:t>
       </w:r>
@@ -1259,15 +1105,8 @@
     </w:p>
     <w:p>
       <w:r>
-        <w:t>/</w:t>
-      </w:r>
-      <w:proofErr w:type="spellStart"/>
-      <w:proofErr w:type="gramStart"/>
-      <w:r>
-        <w:t>asyncpr</w:t>
-      </w:r>
-      <w:proofErr w:type="spellEnd"/>
-      <w:proofErr w:type="gramEnd"/>
+        <w:t>/asyncpr</w:t>
+      </w:r>
     </w:p>
     <w:p>
       <w:r>
@@ -1317,13 +1156,8 @@
         <w:t>──</w:t>
       </w:r>
       <w:r>
-        <w:t xml:space="preserve"> /</w:t>
-      </w:r>
-      <w:proofErr w:type="spellStart"/>
-      <w:r>
-        <w:t>src</w:t>
-      </w:r>
-      <w:proofErr w:type="spellEnd"/>
+        <w:t xml:space="preserve"> /src</w:t>
+      </w:r>
     </w:p>
     <w:p>
       <w:r>
@@ -1342,15 +1176,7 @@
         <w:t>──</w:t>
       </w:r>
       <w:r>
-        <w:t xml:space="preserve"> /backend             # </w:t>
-      </w:r>
-      <w:proofErr w:type="spellStart"/>
-      <w:r>
-        <w:t>FastAPI</w:t>
-      </w:r>
-      <w:proofErr w:type="spellEnd"/>
-      <w:r>
-        <w:t xml:space="preserve"> or Spring Boot</w:t>
+        <w:t xml:space="preserve"> /backend             # FastAPI or Spring Boot</w:t>
       </w:r>
     </w:p>
     <w:p>
@@ -1505,15 +1331,7 @@
         <w:t>──</w:t>
       </w:r>
       <w:r>
-        <w:t xml:space="preserve"> /</w:t>
-      </w:r>
-      <w:proofErr w:type="spellStart"/>
-      <w:r>
-        <w:t>mcp</w:t>
-      </w:r>
-      <w:proofErr w:type="spellEnd"/>
-      <w:r>
-        <w:t>-servers             # Local server configs for Claude</w:t>
+        <w:t xml:space="preserve"> /mcp-servers             # Local server configs for Claude</w:t>
       </w:r>
     </w:p>
     <w:p>
@@ -1702,15 +1520,7 @@
     </w:p>
     <w:p>
       <w:r>
-        <w:t xml:space="preserve">“Create a </w:t>
-      </w:r>
-      <w:proofErr w:type="spellStart"/>
-      <w:r>
-        <w:t>FastAPI</w:t>
-      </w:r>
-      <w:proofErr w:type="spellEnd"/>
-      <w:r>
-        <w:t xml:space="preserve"> endpoint that accepts a receipt image and returns the business name.”</w:t>
+        <w:t>“Create a FastAPI endpoint that accepts a receipt image and returns the business name.”</w:t>
       </w:r>
     </w:p>
     <w:p>
@@ -2420,15 +2230,7 @@
     <w:p/>
     <w:p>
       <w:r>
-        <w:t xml:space="preserve">Finally installing only Git not </w:t>
-      </w:r>
-      <w:proofErr w:type="spellStart"/>
-      <w:r>
-        <w:t>Github</w:t>
-      </w:r>
-      <w:proofErr w:type="spellEnd"/>
-      <w:r>
-        <w:t xml:space="preserve"> desktop</w:t>
+        <w:t>Finally installing only Git not Github desktop</w:t>
       </w:r>
     </w:p>
     <w:p>
@@ -2627,20 +2429,7 @@
     <w:p/>
     <w:p>
       <w:r>
-        <w:t xml:space="preserve">Exit and restart VS </w:t>
-      </w:r>
-      <w:proofErr w:type="spellStart"/>
-      <w:proofErr w:type="gramStart"/>
-      <w:r>
-        <w:t>Code..</w:t>
-      </w:r>
-      <w:proofErr w:type="gramEnd"/>
-      <w:r>
-        <w:t>error</w:t>
-      </w:r>
-      <w:proofErr w:type="spellEnd"/>
-      <w:r>
-        <w:t xml:space="preserve"> disappears</w:t>
+        <w:t>Exit and restart VS Code..error disappears</w:t>
       </w:r>
     </w:p>
     <w:p>
@@ -2815,29 +2604,13 @@
     <w:p/>
     <w:p>
       <w:r>
-        <w:t xml:space="preserve">Use </w:t>
-      </w:r>
-      <w:proofErr w:type="spellStart"/>
-      <w:r>
-        <w:t>Shift+Cntrl+P</w:t>
-      </w:r>
-      <w:proofErr w:type="spellEnd"/>
-      <w:r>
-        <w:t>, get the pallet, Get the GitHub Copilot: Sign In</w:t>
+        <w:t>Use Shift+Cntrl+P, get the pallet, Get the GitHub Copilot: Sign In</w:t>
       </w:r>
     </w:p>
     <w:p>
       <w:r>
         <w:lastRenderedPageBreak/>
-        <w:t xml:space="preserve">And sign in to your </w:t>
-      </w:r>
-      <w:proofErr w:type="spellStart"/>
-      <w:r>
-        <w:t>GitHB</w:t>
-      </w:r>
-      <w:proofErr w:type="spellEnd"/>
-      <w:r>
-        <w:t xml:space="preserve"> account. Now test the auto complete by creating a python code and see if it completes the code</w:t>
+        <w:t>And sign in to your GitHB account. Now test the auto complete by creating a python code and see if it completes the code</w:t>
       </w:r>
       <w:r>
         <w:t>:</w:t>
@@ -2887,36 +2660,12 @@
     </w:p>
     <w:p>
       <w:r>
-        <w:t xml:space="preserve">The </w:t>
-      </w:r>
-      <w:proofErr w:type="gramStart"/>
-      <w:r>
-        <w:t>greyed out</w:t>
-      </w:r>
-      <w:proofErr w:type="gramEnd"/>
-      <w:r>
-        <w:t xml:space="preserve"> text the code suggested by AI, Hit TAB to accept it.</w:t>
-      </w:r>
-    </w:p>
-    <w:p>
-      <w:r>
-        <w:t xml:space="preserve">All the suggested code gets </w:t>
-      </w:r>
-      <w:proofErr w:type="gramStart"/>
-      <w:r>
-        <w:t>accepted</w:t>
-      </w:r>
-      <w:proofErr w:type="gramEnd"/>
-      <w:r>
-        <w:t xml:space="preserve"> and it </w:t>
-      </w:r>
-      <w:proofErr w:type="gramStart"/>
-      <w:r>
-        <w:t>suggest</w:t>
-      </w:r>
-      <w:proofErr w:type="gramEnd"/>
-      <w:r>
-        <w:t xml:space="preserve"> the </w:t>
+        <w:t>The greyed out text the code suggested by AI, Hit TAB to accept it.</w:t>
+      </w:r>
+    </w:p>
+    <w:p>
+      <w:r>
+        <w:t xml:space="preserve">All the suggested code gets accepted and it suggest the </w:t>
       </w:r>
       <w:r>
         <w:t>n</w:t>
@@ -2971,11 +2720,9 @@
       <w:r>
         <w:t xml:space="preserve">Hit TAB, </w:t>
       </w:r>
-      <w:proofErr w:type="spellStart"/>
       <w:r>
         <w:t>Control+S</w:t>
       </w:r>
-      <w:proofErr w:type="spellEnd"/>
       <w:r>
         <w:t xml:space="preserve"> to save the file and run it in the terminal.</w:t>
       </w:r>
@@ -3024,15 +2771,7 @@
     </w:p>
     <w:p>
       <w:r>
-        <w:t xml:space="preserve">Congrats, you created the first </w:t>
-      </w:r>
-      <w:proofErr w:type="spellStart"/>
-      <w:r>
-        <w:t>py</w:t>
-      </w:r>
-      <w:proofErr w:type="spellEnd"/>
-      <w:r>
-        <w:t xml:space="preserve"> code with GitHub Copilot suggesting all the code </w:t>
+        <w:t xml:space="preserve">Congrats, you created the first py code with GitHub Copilot suggesting all the code </w:t>
       </w:r>
       <w:r>
         <w:t>and tested</w:t>
@@ -3043,15 +2782,7 @@
     </w:p>
     <w:p>
       <w:r>
-        <w:t xml:space="preserve">Check if the path is set and the </w:t>
-      </w:r>
-      <w:proofErr w:type="spellStart"/>
-      <w:r>
-        <w:t>venv</w:t>
-      </w:r>
-      <w:proofErr w:type="spellEnd"/>
-      <w:r>
-        <w:t xml:space="preserve"> is always activated before you start coding</w:t>
+        <w:t>Check if the path is set and the venv is always activated before you start coding</w:t>
       </w:r>
     </w:p>
     <w:p>
@@ -3098,15 +2829,7 @@
     </w:p>
     <w:p>
       <w:r>
-        <w:t>(</w:t>
-      </w:r>
-      <w:proofErr w:type="spellStart"/>
-      <w:r>
-        <w:t>venv</w:t>
-      </w:r>
-      <w:proofErr w:type="spellEnd"/>
-      <w:r>
-        <w:t>) in green should be in front of the prompt.</w:t>
+        <w:t>(venv) in green should be in front of the prompt.</w:t>
       </w:r>
     </w:p>
     <w:p/>
@@ -3482,6 +3205,431 @@
       </w:r>
     </w:p>
     <w:p/>
+    <w:p>
+      <w:pPr>
+        <w:pStyle w:val="Heading1"/>
+      </w:pPr>
+      <w:r>
+        <w:t xml:space="preserve">Integrating with </w:t>
+      </w:r>
+      <w:r>
+        <w:t>Sharepoint</w:t>
+      </w:r>
+    </w:p>
+    <w:p>
+      <w:pPr>
+        <w:pStyle w:val="ListParagraph"/>
+        <w:numPr>
+          <w:ilvl w:val="0"/>
+          <w:numId w:val="10"/>
+        </w:numPr>
+      </w:pPr>
+      <w:r>
+        <w:t>Check if One Drive is loaded and working.</w:t>
+      </w:r>
+    </w:p>
+    <w:p>
+      <w:pPr>
+        <w:pStyle w:val="ListParagraph"/>
+        <w:numPr>
+          <w:ilvl w:val="0"/>
+          <w:numId w:val="10"/>
+        </w:numPr>
+      </w:pPr>
+      <w:r>
+        <w:t xml:space="preserve">Click on the “…” besides the </w:t>
+      </w:r>
+      <w:r>
+        <w:t>high level dir ‘LUMA – LUMA AMI HES”</w:t>
+      </w:r>
+    </w:p>
+    <w:p>
+      <w:pPr>
+        <w:pStyle w:val="ListParagraph"/>
+        <w:numPr>
+          <w:ilvl w:val="0"/>
+          <w:numId w:val="10"/>
+        </w:numPr>
+      </w:pPr>
+      <w:r>
+        <w:t>Click on Sync…You should see this on  your File Explorer</w:t>
+      </w:r>
+    </w:p>
+    <w:p>
+      <w:pPr>
+        <w:pStyle w:val="ListParagraph"/>
+        <w:numPr>
+          <w:ilvl w:val="0"/>
+          <w:numId w:val="10"/>
+        </w:numPr>
+      </w:pPr>
+      <w:r>
+        <w:drawing>
+          <wp:inline distT="0" distB="0" distL="0" distR="0" wp14:anchorId="3EBB4EE2" wp14:editId="600DF0E9">
+            <wp:extent cx="5943600" cy="1805305"/>
+            <wp:effectExtent l="0" t="0" r="0" b="4445"/>
+            <wp:docPr id="1999979400" name="Picture 1" descr="A screenshot of a computer&#10;&#10;AI-generated content may be incorrect."/>
+            <wp:cNvGraphicFramePr>
+              <a:graphicFrameLocks xmlns:a="http://schemas.openxmlformats.org/drawingml/2006/main" noChangeAspect="1"/>
+            </wp:cNvGraphicFramePr>
+            <a:graphic xmlns:a="http://schemas.openxmlformats.org/drawingml/2006/main">
+              <a:graphicData uri="http://schemas.openxmlformats.org/drawingml/2006/picture">
+                <pic:pic xmlns:pic="http://schemas.openxmlformats.org/drawingml/2006/picture">
+                  <pic:nvPicPr>
+                    <pic:cNvPr id="1999979400" name="Picture 1" descr="A screenshot of a computer&#10;&#10;AI-generated content may be incorrect."/>
+                    <pic:cNvPicPr/>
+                  </pic:nvPicPr>
+                  <pic:blipFill>
+                    <a:blip r:embed="rId51"/>
+                    <a:stretch>
+                      <a:fillRect/>
+                    </a:stretch>
+                  </pic:blipFill>
+                  <pic:spPr>
+                    <a:xfrm>
+                      <a:off x="0" y="0"/>
+                      <a:ext cx="5943600" cy="1805305"/>
+                    </a:xfrm>
+                    <a:prstGeom prst="rect">
+                      <a:avLst/>
+                    </a:prstGeom>
+                  </pic:spPr>
+                </pic:pic>
+              </a:graphicData>
+            </a:graphic>
+          </wp:inline>
+        </w:drawing>
+      </w:r>
+    </w:p>
+    <w:p>
+      <w:pPr>
+        <w:pStyle w:val="ListParagraph"/>
+        <w:numPr>
+          <w:ilvl w:val="0"/>
+          <w:numId w:val="10"/>
+        </w:numPr>
+      </w:pPr>
+      <w:r>
+        <w:t>The Sharpoint site is mounted on your File Explorer and one can access the files and dir as if it is on your local drive.</w:t>
+      </w:r>
+    </w:p>
+    <w:p/>
+    <w:p/>
+    <w:p>
+      <w:pPr>
+        <w:pStyle w:val="Heading1"/>
+      </w:pPr>
+      <w:r>
+        <w:t>Debugging Outlook</w:t>
+      </w:r>
+    </w:p>
+    <w:p>
+      <w:r>
+        <w:t xml:space="preserve">Upgraded to the latest Outlook and the version #s </w:t>
+      </w:r>
+      <w:r>
+        <w:t>is</w:t>
+      </w:r>
+      <w:r>
+        <w:t xml:space="preserve"> below….</w:t>
+      </w:r>
+    </w:p>
+    <w:p/>
+    <w:p>
+      <w:r>
+        <w:drawing>
+          <wp:inline distT="0" distB="0" distL="0" distR="0" wp14:anchorId="748AC2AB" wp14:editId="310ACBA1">
+            <wp:extent cx="5943600" cy="2902585"/>
+            <wp:effectExtent l="0" t="0" r="0" b="0"/>
+            <wp:docPr id="238649097" name="Picture 1" descr="A screenshot of a computer&#10;&#10;AI-generated content may be incorrect."/>
+            <wp:cNvGraphicFramePr>
+              <a:graphicFrameLocks xmlns:a="http://schemas.openxmlformats.org/drawingml/2006/main" noChangeAspect="1"/>
+            </wp:cNvGraphicFramePr>
+            <a:graphic xmlns:a="http://schemas.openxmlformats.org/drawingml/2006/main">
+              <a:graphicData uri="http://schemas.openxmlformats.org/drawingml/2006/picture">
+                <pic:pic xmlns:pic="http://schemas.openxmlformats.org/drawingml/2006/picture">
+                  <pic:nvPicPr>
+                    <pic:cNvPr id="238649097" name="Picture 1" descr="A screenshot of a computer&#10;&#10;AI-generated content may be incorrect."/>
+                    <pic:cNvPicPr/>
+                  </pic:nvPicPr>
+                  <pic:blipFill>
+                    <a:blip r:embed="rId52"/>
+                    <a:stretch>
+                      <a:fillRect/>
+                    </a:stretch>
+                  </pic:blipFill>
+                  <pic:spPr>
+                    <a:xfrm>
+                      <a:off x="0" y="0"/>
+                      <a:ext cx="5943600" cy="2902585"/>
+                    </a:xfrm>
+                    <a:prstGeom prst="rect">
+                      <a:avLst/>
+                    </a:prstGeom>
+                  </pic:spPr>
+                </pic:pic>
+              </a:graphicData>
+            </a:graphic>
+          </wp:inline>
+        </w:drawing>
+      </w:r>
+    </w:p>
+    <w:p/>
+    <w:p>
+      <w:pPr>
+        <w:rPr>
+          <w:b/>
+          <w:bCs/>
+        </w:rPr>
+      </w:pPr>
+      <w:r>
+        <w:rPr>
+          <w:b/>
+          <w:bCs/>
+        </w:rPr>
+        <w:t>Recommended Alternative: Microsoft Graph API</w:t>
+      </w:r>
+    </w:p>
+    <w:p>
+      <w:r>
+        <w:t>Since COM automation is deprecated in the New Outlook, Microsoft recommends using the </w:t>
+      </w:r>
+      <w:r>
+        <w:rPr>
+          <w:b/>
+          <w:bCs/>
+        </w:rPr>
+        <w:t>Microsoft Graph API</w:t>
+      </w:r>
+      <w:r>
+        <w:t>, which is:</w:t>
+      </w:r>
+    </w:p>
+    <w:p>
+      <w:pPr>
+        <w:numPr>
+          <w:ilvl w:val="0"/>
+          <w:numId w:val="11"/>
+        </w:numPr>
+      </w:pPr>
+      <w:r>
+        <w:rPr>
+          <w:b/>
+          <w:bCs/>
+        </w:rPr>
+        <w:t>Cloud-based</w:t>
+      </w:r>
+      <w:r>
+        <w:t> and works with both desktop and web versions of Outlook.</w:t>
+      </w:r>
+    </w:p>
+    <w:p>
+      <w:pPr>
+        <w:numPr>
+          <w:ilvl w:val="0"/>
+          <w:numId w:val="11"/>
+        </w:numPr>
+      </w:pPr>
+      <w:r>
+        <w:rPr>
+          <w:b/>
+          <w:bCs/>
+        </w:rPr>
+        <w:t>Secure and modern</w:t>
+      </w:r>
+      <w:r>
+        <w:t>, using OAuth2 for authentication.</w:t>
+      </w:r>
+    </w:p>
+    <w:p>
+      <w:pPr>
+        <w:numPr>
+          <w:ilvl w:val="0"/>
+          <w:numId w:val="11"/>
+        </w:numPr>
+      </w:pPr>
+      <w:r>
+        <w:t>Capable of accessing </w:t>
+      </w:r>
+      <w:r>
+        <w:rPr>
+          <w:b/>
+          <w:bCs/>
+        </w:rPr>
+        <w:t>emails, calendar events, contacts</w:t>
+      </w:r>
+      <w:r>
+        <w:t>, and more.</w:t>
+      </w:r>
+    </w:p>
+    <w:p>
+      <w:pPr>
+        <w:rPr>
+          <w:b/>
+          <w:bCs/>
+        </w:rPr>
+      </w:pPr>
+      <w:r>
+        <w:rPr>
+          <w:b/>
+          <w:bCs/>
+        </w:rPr>
+        <w:t>Example: Reading Emails with Microsoft Graph API</w:t>
+      </w:r>
+    </w:p>
+    <w:p>
+      <w:r>
+        <w:t>You can use the official Python SDK:</w:t>
+      </w:r>
+    </w:p>
+    <w:p>
+      <w:r>
+        <w:t>You'll need to:</w:t>
+      </w:r>
+    </w:p>
+    <w:p>
+      <w:pPr>
+        <w:numPr>
+          <w:ilvl w:val="0"/>
+          <w:numId w:val="12"/>
+        </w:numPr>
+      </w:pPr>
+      <w:r>
+        <w:t>Register an app in </w:t>
+      </w:r>
+      <w:r>
+        <w:rPr>
+          <w:b/>
+          <w:bCs/>
+        </w:rPr>
+        <w:t>Azure Active Directory</w:t>
+      </w:r>
+      <w:r>
+        <w:t>.</w:t>
+      </w:r>
+    </w:p>
+    <w:p>
+      <w:pPr>
+        <w:numPr>
+          <w:ilvl w:val="0"/>
+          <w:numId w:val="12"/>
+        </w:numPr>
+      </w:pPr>
+      <w:r>
+        <w:t>Get </w:t>
+      </w:r>
+      <w:r>
+        <w:rPr>
+          <w:b/>
+          <w:bCs/>
+        </w:rPr>
+        <w:t>client ID</w:t>
+      </w:r>
+      <w:r>
+        <w:t>, and set up permissions (like Mail.Read, Calendars.Read).</w:t>
+      </w:r>
+    </w:p>
+    <w:p>
+      <w:pPr>
+        <w:numPr>
+          <w:ilvl w:val="0"/>
+          <w:numId w:val="12"/>
+        </w:numPr>
+      </w:pPr>
+      <w:r>
+        <w:lastRenderedPageBreak/>
+        <w:t>Use DeviceCodeCredential or AuthorizationCodeCredential for authentication </w:t>
+      </w:r>
+    </w:p>
+    <w:p>
+      <w:r>
+        <w:t>2</w:t>
+      </w:r>
+    </w:p>
+    <w:p>
+      <w:r>
+        <w:t>.</w:t>
+      </w:r>
+    </w:p>
+    <w:p>
+      <w:r>
+        <w:pict w14:anchorId="0428F79D">
+          <v:rect id="_x0000_i1032" style="width:8in;height:0" o:hrpct="0" o:hralign="center" o:hrstd="t" o:hr="t" fillcolor="#a0a0a0" stroked="f"/>
+        </w:pict>
+      </w:r>
+    </w:p>
+    <w:p>
+      <w:pPr>
+        <w:rPr>
+          <w:b/>
+          <w:bCs/>
+        </w:rPr>
+      </w:pPr>
+      <w:r>
+        <w:rPr>
+          <w:rFonts w:ascii="Segoe UI Emoji" w:hAnsi="Segoe UI Emoji" w:cs="Segoe UI Emoji"/>
+          <w:b/>
+          <w:bCs/>
+        </w:rPr>
+        <w:t>🛠️</w:t>
+      </w:r>
+      <w:r>
+        <w:rPr>
+          <w:b/>
+          <w:bCs/>
+        </w:rPr>
+        <w:t xml:space="preserve"> Other Options</w:t>
+      </w:r>
+    </w:p>
+    <w:p>
+      <w:r>
+        <w:t>If you're in a corporate environment and still have access to the </w:t>
+      </w:r>
+      <w:r>
+        <w:rPr>
+          <w:b/>
+          <w:bCs/>
+        </w:rPr>
+        <w:t>classic Outlook desktop app</w:t>
+      </w:r>
+      <w:r>
+        <w:t>, you can:</w:t>
+      </w:r>
+    </w:p>
+    <w:p>
+      <w:pPr>
+        <w:numPr>
+          <w:ilvl w:val="0"/>
+          <w:numId w:val="13"/>
+        </w:numPr>
+      </w:pPr>
+      <w:r>
+        <w:rPr>
+          <w:b/>
+          <w:bCs/>
+        </w:rPr>
+        <w:t>Revert to the older version</w:t>
+      </w:r>
+      <w:r>
+        <w:t> (if allowed by your IT admin).</w:t>
+      </w:r>
+    </w:p>
+    <w:p>
+      <w:pPr>
+        <w:numPr>
+          <w:ilvl w:val="0"/>
+          <w:numId w:val="13"/>
+        </w:numPr>
+      </w:pPr>
+      <w:r>
+        <w:t>Use win32com as before.</w:t>
+      </w:r>
+    </w:p>
+    <w:p>
+      <w:r>
+        <w:t>But long-term, Microsoft is phasing out the classic client, so Graph API is the future-proof solution.</w:t>
+      </w:r>
+    </w:p>
     <w:p/>
     <w:sectPr>
       <w:pgSz w:w="12240" w:h="15840"/>
@@ -3794,6 +3942,304 @@
     </w:lvl>
   </w:abstractNum>
   <w:abstractNum w:abstractNumId="2" w15:restartNumberingAfterBreak="0">
+    <w:nsid w:val="0EB43C0D"/>
+    <w:multiLevelType w:val="multilevel"/>
+    <w:tmpl w:val="EC72914A"/>
+    <w:lvl w:ilvl="0">
+      <w:start w:val="1"/>
+      <w:numFmt w:val="bullet"/>
+      <w:lvlText w:val=""/>
+      <w:lvlJc w:val="left"/>
+      <w:pPr>
+        <w:tabs>
+          <w:tab w:val="num" w:pos="720"/>
+        </w:tabs>
+        <w:ind w:left="720" w:hanging="360"/>
+      </w:pPr>
+      <w:rPr>
+        <w:rFonts w:ascii="Symbol" w:hAnsi="Symbol" w:hint="default"/>
+        <w:sz w:val="20"/>
+      </w:rPr>
+    </w:lvl>
+    <w:lvl w:ilvl="1" w:tentative="1">
+      <w:start w:val="1"/>
+      <w:numFmt w:val="bullet"/>
+      <w:lvlText w:val=""/>
+      <w:lvlJc w:val="left"/>
+      <w:pPr>
+        <w:tabs>
+          <w:tab w:val="num" w:pos="1440"/>
+        </w:tabs>
+        <w:ind w:left="1440" w:hanging="360"/>
+      </w:pPr>
+      <w:rPr>
+        <w:rFonts w:ascii="Symbol" w:hAnsi="Symbol" w:hint="default"/>
+        <w:sz w:val="20"/>
+      </w:rPr>
+    </w:lvl>
+    <w:lvl w:ilvl="2" w:tentative="1">
+      <w:start w:val="1"/>
+      <w:numFmt w:val="bullet"/>
+      <w:lvlText w:val=""/>
+      <w:lvlJc w:val="left"/>
+      <w:pPr>
+        <w:tabs>
+          <w:tab w:val="num" w:pos="2160"/>
+        </w:tabs>
+        <w:ind w:left="2160" w:hanging="360"/>
+      </w:pPr>
+      <w:rPr>
+        <w:rFonts w:ascii="Symbol" w:hAnsi="Symbol" w:hint="default"/>
+        <w:sz w:val="20"/>
+      </w:rPr>
+    </w:lvl>
+    <w:lvl w:ilvl="3" w:tentative="1">
+      <w:start w:val="1"/>
+      <w:numFmt w:val="bullet"/>
+      <w:lvlText w:val=""/>
+      <w:lvlJc w:val="left"/>
+      <w:pPr>
+        <w:tabs>
+          <w:tab w:val="num" w:pos="2880"/>
+        </w:tabs>
+        <w:ind w:left="2880" w:hanging="360"/>
+      </w:pPr>
+      <w:rPr>
+        <w:rFonts w:ascii="Symbol" w:hAnsi="Symbol" w:hint="default"/>
+        <w:sz w:val="20"/>
+      </w:rPr>
+    </w:lvl>
+    <w:lvl w:ilvl="4" w:tentative="1">
+      <w:start w:val="1"/>
+      <w:numFmt w:val="bullet"/>
+      <w:lvlText w:val=""/>
+      <w:lvlJc w:val="left"/>
+      <w:pPr>
+        <w:tabs>
+          <w:tab w:val="num" w:pos="3600"/>
+        </w:tabs>
+        <w:ind w:left="3600" w:hanging="360"/>
+      </w:pPr>
+      <w:rPr>
+        <w:rFonts w:ascii="Symbol" w:hAnsi="Symbol" w:hint="default"/>
+        <w:sz w:val="20"/>
+      </w:rPr>
+    </w:lvl>
+    <w:lvl w:ilvl="5" w:tentative="1">
+      <w:start w:val="1"/>
+      <w:numFmt w:val="bullet"/>
+      <w:lvlText w:val=""/>
+      <w:lvlJc w:val="left"/>
+      <w:pPr>
+        <w:tabs>
+          <w:tab w:val="num" w:pos="4320"/>
+        </w:tabs>
+        <w:ind w:left="4320" w:hanging="360"/>
+      </w:pPr>
+      <w:rPr>
+        <w:rFonts w:ascii="Symbol" w:hAnsi="Symbol" w:hint="default"/>
+        <w:sz w:val="20"/>
+      </w:rPr>
+    </w:lvl>
+    <w:lvl w:ilvl="6" w:tentative="1">
+      <w:start w:val="1"/>
+      <w:numFmt w:val="bullet"/>
+      <w:lvlText w:val=""/>
+      <w:lvlJc w:val="left"/>
+      <w:pPr>
+        <w:tabs>
+          <w:tab w:val="num" w:pos="5040"/>
+        </w:tabs>
+        <w:ind w:left="5040" w:hanging="360"/>
+      </w:pPr>
+      <w:rPr>
+        <w:rFonts w:ascii="Symbol" w:hAnsi="Symbol" w:hint="default"/>
+        <w:sz w:val="20"/>
+      </w:rPr>
+    </w:lvl>
+    <w:lvl w:ilvl="7" w:tentative="1">
+      <w:start w:val="1"/>
+      <w:numFmt w:val="bullet"/>
+      <w:lvlText w:val=""/>
+      <w:lvlJc w:val="left"/>
+      <w:pPr>
+        <w:tabs>
+          <w:tab w:val="num" w:pos="5760"/>
+        </w:tabs>
+        <w:ind w:left="5760" w:hanging="360"/>
+      </w:pPr>
+      <w:rPr>
+        <w:rFonts w:ascii="Symbol" w:hAnsi="Symbol" w:hint="default"/>
+        <w:sz w:val="20"/>
+      </w:rPr>
+    </w:lvl>
+    <w:lvl w:ilvl="8" w:tentative="1">
+      <w:start w:val="1"/>
+      <w:numFmt w:val="bullet"/>
+      <w:lvlText w:val=""/>
+      <w:lvlJc w:val="left"/>
+      <w:pPr>
+        <w:tabs>
+          <w:tab w:val="num" w:pos="6480"/>
+        </w:tabs>
+        <w:ind w:left="6480" w:hanging="360"/>
+      </w:pPr>
+      <w:rPr>
+        <w:rFonts w:ascii="Symbol" w:hAnsi="Symbol" w:hint="default"/>
+        <w:sz w:val="20"/>
+      </w:rPr>
+    </w:lvl>
+  </w:abstractNum>
+  <w:abstractNum w:abstractNumId="3" w15:restartNumberingAfterBreak="0">
+    <w:nsid w:val="253349EC"/>
+    <w:multiLevelType w:val="multilevel"/>
+    <w:tmpl w:val="69427996"/>
+    <w:lvl w:ilvl="0">
+      <w:start w:val="1"/>
+      <w:numFmt w:val="bullet"/>
+      <w:lvlText w:val=""/>
+      <w:lvlJc w:val="left"/>
+      <w:pPr>
+        <w:tabs>
+          <w:tab w:val="num" w:pos="720"/>
+        </w:tabs>
+        <w:ind w:left="720" w:hanging="360"/>
+      </w:pPr>
+      <w:rPr>
+        <w:rFonts w:ascii="Symbol" w:hAnsi="Symbol" w:hint="default"/>
+        <w:sz w:val="20"/>
+      </w:rPr>
+    </w:lvl>
+    <w:lvl w:ilvl="1" w:tentative="1">
+      <w:start w:val="1"/>
+      <w:numFmt w:val="bullet"/>
+      <w:lvlText w:val=""/>
+      <w:lvlJc w:val="left"/>
+      <w:pPr>
+        <w:tabs>
+          <w:tab w:val="num" w:pos="1440"/>
+        </w:tabs>
+        <w:ind w:left="1440" w:hanging="360"/>
+      </w:pPr>
+      <w:rPr>
+        <w:rFonts w:ascii="Symbol" w:hAnsi="Symbol" w:hint="default"/>
+        <w:sz w:val="20"/>
+      </w:rPr>
+    </w:lvl>
+    <w:lvl w:ilvl="2" w:tentative="1">
+      <w:start w:val="1"/>
+      <w:numFmt w:val="bullet"/>
+      <w:lvlText w:val=""/>
+      <w:lvlJc w:val="left"/>
+      <w:pPr>
+        <w:tabs>
+          <w:tab w:val="num" w:pos="2160"/>
+        </w:tabs>
+        <w:ind w:left="2160" w:hanging="360"/>
+      </w:pPr>
+      <w:rPr>
+        <w:rFonts w:ascii="Symbol" w:hAnsi="Symbol" w:hint="default"/>
+        <w:sz w:val="20"/>
+      </w:rPr>
+    </w:lvl>
+    <w:lvl w:ilvl="3" w:tentative="1">
+      <w:start w:val="1"/>
+      <w:numFmt w:val="bullet"/>
+      <w:lvlText w:val=""/>
+      <w:lvlJc w:val="left"/>
+      <w:pPr>
+        <w:tabs>
+          <w:tab w:val="num" w:pos="2880"/>
+        </w:tabs>
+        <w:ind w:left="2880" w:hanging="360"/>
+      </w:pPr>
+      <w:rPr>
+        <w:rFonts w:ascii="Symbol" w:hAnsi="Symbol" w:hint="default"/>
+        <w:sz w:val="20"/>
+      </w:rPr>
+    </w:lvl>
+    <w:lvl w:ilvl="4" w:tentative="1">
+      <w:start w:val="1"/>
+      <w:numFmt w:val="bullet"/>
+      <w:lvlText w:val=""/>
+      <w:lvlJc w:val="left"/>
+      <w:pPr>
+        <w:tabs>
+          <w:tab w:val="num" w:pos="3600"/>
+        </w:tabs>
+        <w:ind w:left="3600" w:hanging="360"/>
+      </w:pPr>
+      <w:rPr>
+        <w:rFonts w:ascii="Symbol" w:hAnsi="Symbol" w:hint="default"/>
+        <w:sz w:val="20"/>
+      </w:rPr>
+    </w:lvl>
+    <w:lvl w:ilvl="5" w:tentative="1">
+      <w:start w:val="1"/>
+      <w:numFmt w:val="bullet"/>
+      <w:lvlText w:val=""/>
+      <w:lvlJc w:val="left"/>
+      <w:pPr>
+        <w:tabs>
+          <w:tab w:val="num" w:pos="4320"/>
+        </w:tabs>
+        <w:ind w:left="4320" w:hanging="360"/>
+      </w:pPr>
+      <w:rPr>
+        <w:rFonts w:ascii="Symbol" w:hAnsi="Symbol" w:hint="default"/>
+        <w:sz w:val="20"/>
+      </w:rPr>
+    </w:lvl>
+    <w:lvl w:ilvl="6" w:tentative="1">
+      <w:start w:val="1"/>
+      <w:numFmt w:val="bullet"/>
+      <w:lvlText w:val=""/>
+      <w:lvlJc w:val="left"/>
+      <w:pPr>
+        <w:tabs>
+          <w:tab w:val="num" w:pos="5040"/>
+        </w:tabs>
+        <w:ind w:left="5040" w:hanging="360"/>
+      </w:pPr>
+      <w:rPr>
+        <w:rFonts w:ascii="Symbol" w:hAnsi="Symbol" w:hint="default"/>
+        <w:sz w:val="20"/>
+      </w:rPr>
+    </w:lvl>
+    <w:lvl w:ilvl="7" w:tentative="1">
+      <w:start w:val="1"/>
+      <w:numFmt w:val="bullet"/>
+      <w:lvlText w:val=""/>
+      <w:lvlJc w:val="left"/>
+      <w:pPr>
+        <w:tabs>
+          <w:tab w:val="num" w:pos="5760"/>
+        </w:tabs>
+        <w:ind w:left="5760" w:hanging="360"/>
+      </w:pPr>
+      <w:rPr>
+        <w:rFonts w:ascii="Symbol" w:hAnsi="Symbol" w:hint="default"/>
+        <w:sz w:val="20"/>
+      </w:rPr>
+    </w:lvl>
+    <w:lvl w:ilvl="8" w:tentative="1">
+      <w:start w:val="1"/>
+      <w:numFmt w:val="bullet"/>
+      <w:lvlText w:val=""/>
+      <w:lvlJc w:val="left"/>
+      <w:pPr>
+        <w:tabs>
+          <w:tab w:val="num" w:pos="6480"/>
+        </w:tabs>
+        <w:ind w:left="6480" w:hanging="360"/>
+      </w:pPr>
+      <w:rPr>
+        <w:rFonts w:ascii="Symbol" w:hAnsi="Symbol" w:hint="default"/>
+        <w:sz w:val="20"/>
+      </w:rPr>
+    </w:lvl>
+  </w:abstractNum>
+  <w:abstractNum w:abstractNumId="4" w15:restartNumberingAfterBreak="0">
     <w:nsid w:val="40332E67"/>
     <w:multiLevelType w:val="multilevel"/>
     <w:tmpl w:val="D7C095BE"/>
@@ -3942,7 +4388,7 @@
       </w:rPr>
     </w:lvl>
   </w:abstractNum>
-  <w:abstractNum w:abstractNumId="3" w15:restartNumberingAfterBreak="0">
+  <w:abstractNum w:abstractNumId="5" w15:restartNumberingAfterBreak="0">
     <w:nsid w:val="490F1AB0"/>
     <w:multiLevelType w:val="multilevel"/>
     <w:tmpl w:val="24E4B9B4"/>
@@ -4091,10 +4537,10 @@
       </w:rPr>
     </w:lvl>
   </w:abstractNum>
-  <w:abstractNum w:abstractNumId="4" w15:restartNumberingAfterBreak="0">
+  <w:abstractNum w:abstractNumId="6" w15:restartNumberingAfterBreak="0">
     <w:nsid w:val="5398444F"/>
     <w:multiLevelType w:val="hybridMultilevel"/>
-    <w:tmpl w:val="79FA01C0"/>
+    <w:tmpl w:val="3D20660E"/>
     <w:lvl w:ilvl="0" w:tplc="0409000F">
       <w:start w:val="1"/>
       <w:numFmt w:val="decimal"/>
@@ -4177,7 +4623,7 @@
       </w:pPr>
     </w:lvl>
   </w:abstractNum>
-  <w:abstractNum w:abstractNumId="5" w15:restartNumberingAfterBreak="0">
+  <w:abstractNum w:abstractNumId="7" w15:restartNumberingAfterBreak="0">
     <w:nsid w:val="594F698F"/>
     <w:multiLevelType w:val="multilevel"/>
     <w:tmpl w:val="A692B8D6"/>
@@ -4326,7 +4772,156 @@
       </w:rPr>
     </w:lvl>
   </w:abstractNum>
-  <w:abstractNum w:abstractNumId="6" w15:restartNumberingAfterBreak="0">
+  <w:abstractNum w:abstractNumId="8" w15:restartNumberingAfterBreak="0">
+    <w:nsid w:val="67E043D0"/>
+    <w:multiLevelType w:val="multilevel"/>
+    <w:tmpl w:val="A32C41AC"/>
+    <w:lvl w:ilvl="0">
+      <w:start w:val="1"/>
+      <w:numFmt w:val="bullet"/>
+      <w:lvlText w:val=""/>
+      <w:lvlJc w:val="left"/>
+      <w:pPr>
+        <w:tabs>
+          <w:tab w:val="num" w:pos="720"/>
+        </w:tabs>
+        <w:ind w:left="720" w:hanging="360"/>
+      </w:pPr>
+      <w:rPr>
+        <w:rFonts w:ascii="Symbol" w:hAnsi="Symbol" w:hint="default"/>
+        <w:sz w:val="20"/>
+      </w:rPr>
+    </w:lvl>
+    <w:lvl w:ilvl="1" w:tentative="1">
+      <w:start w:val="1"/>
+      <w:numFmt w:val="bullet"/>
+      <w:lvlText w:val=""/>
+      <w:lvlJc w:val="left"/>
+      <w:pPr>
+        <w:tabs>
+          <w:tab w:val="num" w:pos="1440"/>
+        </w:tabs>
+        <w:ind w:left="1440" w:hanging="360"/>
+      </w:pPr>
+      <w:rPr>
+        <w:rFonts w:ascii="Symbol" w:hAnsi="Symbol" w:hint="default"/>
+        <w:sz w:val="20"/>
+      </w:rPr>
+    </w:lvl>
+    <w:lvl w:ilvl="2" w:tentative="1">
+      <w:start w:val="1"/>
+      <w:numFmt w:val="bullet"/>
+      <w:lvlText w:val=""/>
+      <w:lvlJc w:val="left"/>
+      <w:pPr>
+        <w:tabs>
+          <w:tab w:val="num" w:pos="2160"/>
+        </w:tabs>
+        <w:ind w:left="2160" w:hanging="360"/>
+      </w:pPr>
+      <w:rPr>
+        <w:rFonts w:ascii="Symbol" w:hAnsi="Symbol" w:hint="default"/>
+        <w:sz w:val="20"/>
+      </w:rPr>
+    </w:lvl>
+    <w:lvl w:ilvl="3" w:tentative="1">
+      <w:start w:val="1"/>
+      <w:numFmt w:val="bullet"/>
+      <w:lvlText w:val=""/>
+      <w:lvlJc w:val="left"/>
+      <w:pPr>
+        <w:tabs>
+          <w:tab w:val="num" w:pos="2880"/>
+        </w:tabs>
+        <w:ind w:left="2880" w:hanging="360"/>
+      </w:pPr>
+      <w:rPr>
+        <w:rFonts w:ascii="Symbol" w:hAnsi="Symbol" w:hint="default"/>
+        <w:sz w:val="20"/>
+      </w:rPr>
+    </w:lvl>
+    <w:lvl w:ilvl="4" w:tentative="1">
+      <w:start w:val="1"/>
+      <w:numFmt w:val="bullet"/>
+      <w:lvlText w:val=""/>
+      <w:lvlJc w:val="left"/>
+      <w:pPr>
+        <w:tabs>
+          <w:tab w:val="num" w:pos="3600"/>
+        </w:tabs>
+        <w:ind w:left="3600" w:hanging="360"/>
+      </w:pPr>
+      <w:rPr>
+        <w:rFonts w:ascii="Symbol" w:hAnsi="Symbol" w:hint="default"/>
+        <w:sz w:val="20"/>
+      </w:rPr>
+    </w:lvl>
+    <w:lvl w:ilvl="5" w:tentative="1">
+      <w:start w:val="1"/>
+      <w:numFmt w:val="bullet"/>
+      <w:lvlText w:val=""/>
+      <w:lvlJc w:val="left"/>
+      <w:pPr>
+        <w:tabs>
+          <w:tab w:val="num" w:pos="4320"/>
+        </w:tabs>
+        <w:ind w:left="4320" w:hanging="360"/>
+      </w:pPr>
+      <w:rPr>
+        <w:rFonts w:ascii="Symbol" w:hAnsi="Symbol" w:hint="default"/>
+        <w:sz w:val="20"/>
+      </w:rPr>
+    </w:lvl>
+    <w:lvl w:ilvl="6" w:tentative="1">
+      <w:start w:val="1"/>
+      <w:numFmt w:val="bullet"/>
+      <w:lvlText w:val=""/>
+      <w:lvlJc w:val="left"/>
+      <w:pPr>
+        <w:tabs>
+          <w:tab w:val="num" w:pos="5040"/>
+        </w:tabs>
+        <w:ind w:left="5040" w:hanging="360"/>
+      </w:pPr>
+      <w:rPr>
+        <w:rFonts w:ascii="Symbol" w:hAnsi="Symbol" w:hint="default"/>
+        <w:sz w:val="20"/>
+      </w:rPr>
+    </w:lvl>
+    <w:lvl w:ilvl="7" w:tentative="1">
+      <w:start w:val="1"/>
+      <w:numFmt w:val="bullet"/>
+      <w:lvlText w:val=""/>
+      <w:lvlJc w:val="left"/>
+      <w:pPr>
+        <w:tabs>
+          <w:tab w:val="num" w:pos="5760"/>
+        </w:tabs>
+        <w:ind w:left="5760" w:hanging="360"/>
+      </w:pPr>
+      <w:rPr>
+        <w:rFonts w:ascii="Symbol" w:hAnsi="Symbol" w:hint="default"/>
+        <w:sz w:val="20"/>
+      </w:rPr>
+    </w:lvl>
+    <w:lvl w:ilvl="8" w:tentative="1">
+      <w:start w:val="1"/>
+      <w:numFmt w:val="bullet"/>
+      <w:lvlText w:val=""/>
+      <w:lvlJc w:val="left"/>
+      <w:pPr>
+        <w:tabs>
+          <w:tab w:val="num" w:pos="6480"/>
+        </w:tabs>
+        <w:ind w:left="6480" w:hanging="360"/>
+      </w:pPr>
+      <w:rPr>
+        <w:rFonts w:ascii="Symbol" w:hAnsi="Symbol" w:hint="default"/>
+        <w:sz w:val="20"/>
+      </w:rPr>
+    </w:lvl>
+  </w:abstractNum>
+  <w:abstractNum w:abstractNumId="9" w15:restartNumberingAfterBreak="0">
     <w:nsid w:val="6B8E78D6"/>
     <w:multiLevelType w:val="multilevel"/>
     <w:tmpl w:val="F75E9574"/>
@@ -4475,7 +5070,7 @@
       </w:rPr>
     </w:lvl>
   </w:abstractNum>
-  <w:abstractNum w:abstractNumId="7" w15:restartNumberingAfterBreak="0">
+  <w:abstractNum w:abstractNumId="10" w15:restartNumberingAfterBreak="0">
     <w:nsid w:val="6C497E60"/>
     <w:multiLevelType w:val="multilevel"/>
     <w:tmpl w:val="0EECCF16"/>
@@ -4624,7 +5219,93 @@
       </w:rPr>
     </w:lvl>
   </w:abstractNum>
-  <w:abstractNum w:abstractNumId="8" w15:restartNumberingAfterBreak="0">
+  <w:abstractNum w:abstractNumId="11" w15:restartNumberingAfterBreak="0">
+    <w:nsid w:val="7AA0103E"/>
+    <w:multiLevelType w:val="hybridMultilevel"/>
+    <w:tmpl w:val="3D20660E"/>
+    <w:lvl w:ilvl="0" w:tplc="FFFFFFFF">
+      <w:start w:val="1"/>
+      <w:numFmt w:val="decimal"/>
+      <w:lvlText w:val="%1."/>
+      <w:lvlJc w:val="left"/>
+      <w:pPr>
+        <w:ind w:left="720" w:hanging="360"/>
+      </w:pPr>
+    </w:lvl>
+    <w:lvl w:ilvl="1" w:tplc="FFFFFFFF" w:tentative="1">
+      <w:start w:val="1"/>
+      <w:numFmt w:val="lowerLetter"/>
+      <w:lvlText w:val="%2."/>
+      <w:lvlJc w:val="left"/>
+      <w:pPr>
+        <w:ind w:left="1440" w:hanging="360"/>
+      </w:pPr>
+    </w:lvl>
+    <w:lvl w:ilvl="2" w:tplc="FFFFFFFF" w:tentative="1">
+      <w:start w:val="1"/>
+      <w:numFmt w:val="lowerRoman"/>
+      <w:lvlText w:val="%3."/>
+      <w:lvlJc w:val="right"/>
+      <w:pPr>
+        <w:ind w:left="2160" w:hanging="180"/>
+      </w:pPr>
+    </w:lvl>
+    <w:lvl w:ilvl="3" w:tplc="FFFFFFFF" w:tentative="1">
+      <w:start w:val="1"/>
+      <w:numFmt w:val="decimal"/>
+      <w:lvlText w:val="%4."/>
+      <w:lvlJc w:val="left"/>
+      <w:pPr>
+        <w:ind w:left="2880" w:hanging="360"/>
+      </w:pPr>
+    </w:lvl>
+    <w:lvl w:ilvl="4" w:tplc="FFFFFFFF" w:tentative="1">
+      <w:start w:val="1"/>
+      <w:numFmt w:val="lowerLetter"/>
+      <w:lvlText w:val="%5."/>
+      <w:lvlJc w:val="left"/>
+      <w:pPr>
+        <w:ind w:left="3600" w:hanging="360"/>
+      </w:pPr>
+    </w:lvl>
+    <w:lvl w:ilvl="5" w:tplc="FFFFFFFF" w:tentative="1">
+      <w:start w:val="1"/>
+      <w:numFmt w:val="lowerRoman"/>
+      <w:lvlText w:val="%6."/>
+      <w:lvlJc w:val="right"/>
+      <w:pPr>
+        <w:ind w:left="4320" w:hanging="180"/>
+      </w:pPr>
+    </w:lvl>
+    <w:lvl w:ilvl="6" w:tplc="FFFFFFFF" w:tentative="1">
+      <w:start w:val="1"/>
+      <w:numFmt w:val="decimal"/>
+      <w:lvlText w:val="%7."/>
+      <w:lvlJc w:val="left"/>
+      <w:pPr>
+        <w:ind w:left="5040" w:hanging="360"/>
+      </w:pPr>
+    </w:lvl>
+    <w:lvl w:ilvl="7" w:tplc="FFFFFFFF" w:tentative="1">
+      <w:start w:val="1"/>
+      <w:numFmt w:val="lowerLetter"/>
+      <w:lvlText w:val="%8."/>
+      <w:lvlJc w:val="left"/>
+      <w:pPr>
+        <w:ind w:left="5760" w:hanging="360"/>
+      </w:pPr>
+    </w:lvl>
+    <w:lvl w:ilvl="8" w:tplc="FFFFFFFF" w:tentative="1">
+      <w:start w:val="1"/>
+      <w:numFmt w:val="lowerRoman"/>
+      <w:lvlText w:val="%9."/>
+      <w:lvlJc w:val="right"/>
+      <w:pPr>
+        <w:ind w:left="6480" w:hanging="180"/>
+      </w:pPr>
+    </w:lvl>
+  </w:abstractNum>
+  <w:abstractNum w:abstractNumId="12" w15:restartNumberingAfterBreak="0">
     <w:nsid w:val="7C5F2C61"/>
     <w:multiLevelType w:val="multilevel"/>
     <w:tmpl w:val="9402B6A4"/>
@@ -4741,28 +5422,40 @@
     <w:abstractNumId w:val="0"/>
   </w:num>
   <w:num w:numId="2" w16cid:durableId="1725639890">
-    <w:abstractNumId w:val="3"/>
+    <w:abstractNumId w:val="5"/>
   </w:num>
   <w:num w:numId="3" w16cid:durableId="2147040113">
-    <w:abstractNumId w:val="2"/>
+    <w:abstractNumId w:val="4"/>
   </w:num>
   <w:num w:numId="4" w16cid:durableId="1972638516">
     <w:abstractNumId w:val="1"/>
   </w:num>
   <w:num w:numId="5" w16cid:durableId="364060325">
+    <w:abstractNumId w:val="10"/>
+  </w:num>
+  <w:num w:numId="6" w16cid:durableId="1058479264">
     <w:abstractNumId w:val="7"/>
   </w:num>
-  <w:num w:numId="6" w16cid:durableId="1058479264">
-    <w:abstractNumId w:val="5"/>
+  <w:num w:numId="7" w16cid:durableId="35854318">
+    <w:abstractNumId w:val="9"/>
   </w:num>
-  <w:num w:numId="7" w16cid:durableId="35854318">
+  <w:num w:numId="8" w16cid:durableId="885802425">
+    <w:abstractNumId w:val="12"/>
+  </w:num>
+  <w:num w:numId="9" w16cid:durableId="1727026713">
     <w:abstractNumId w:val="6"/>
   </w:num>
-  <w:num w:numId="8" w16cid:durableId="885802425">
+  <w:num w:numId="10" w16cid:durableId="1149906710">
+    <w:abstractNumId w:val="11"/>
+  </w:num>
+  <w:num w:numId="11" w16cid:durableId="570314621">
+    <w:abstractNumId w:val="2"/>
+  </w:num>
+  <w:num w:numId="12" w16cid:durableId="92635093">
+    <w:abstractNumId w:val="3"/>
+  </w:num>
+  <w:num w:numId="13" w16cid:durableId="1614750055">
     <w:abstractNumId w:val="8"/>
-  </w:num>
-  <w:num w:numId="9" w16cid:durableId="1727026713">
-    <w:abstractNumId w:val="4"/>
   </w:num>
 </w:numbering>
 </file>
@@ -5370,7 +6063,6 @@
   <w:style w:type="character" w:default="1" w:styleId="DefaultParagraphFont">
     <w:name w:val="Default Paragraph Font"/>
     <w:uiPriority w:val="1"/>
-    <w:semiHidden/>
     <w:unhideWhenUsed/>
   </w:style>
   <w:style w:type="table" w:default="1" w:styleId="TableNormal">

</xml_diff>

<commit_message>
Added instruction in Word doc for mounting ShrePoint drive
</commit_message>
<xml_diff>
--- a/Vibe Coding - Instructions.docx
+++ b/Vibe Coding - Instructions.docx
@@ -962,6 +962,7 @@
         <w:t xml:space="preserve"> using VS Code.</w:t>
       </w:r>
     </w:p>
+    <w:p/>
     <w:p>
       <w:r>
         <w:br w:type="page"/>
@@ -973,6 +974,248 @@
       </w:pPr>
       <w:r>
         <w:lastRenderedPageBreak/>
+        <w:t>Mount the SharePoint Folder on your Windows Explorer</w:t>
+      </w:r>
+    </w:p>
+    <w:p/>
+    <w:p>
+      <w:r>
+        <w:t>We need to mount the SharePoint directory for our project LUMA since Munish/ben create the common xls of all meetings in a shared folder there. We need to access that and use its entries in our own timesheet xls</w:t>
+      </w:r>
+    </w:p>
+    <w:p>
+      <w:r>
+        <w:t>Start with going to the following folder in the IE browser</w:t>
+      </w:r>
+    </w:p>
+    <w:p>
+      <w:r>
+        <w:drawing>
+          <wp:inline distT="0" distB="0" distL="0" distR="0" wp14:anchorId="3EB8C0D7" wp14:editId="7A130E81">
+            <wp:extent cx="4359859" cy="2010845"/>
+            <wp:effectExtent l="0" t="0" r="3175" b="8890"/>
+            <wp:docPr id="637887706" name="Picture 1" descr="A screenshot of a computer&#10;&#10;AI-generated content may be incorrect."/>
+            <wp:cNvGraphicFramePr>
+              <a:graphicFrameLocks xmlns:a="http://schemas.openxmlformats.org/drawingml/2006/main" noChangeAspect="1"/>
+            </wp:cNvGraphicFramePr>
+            <a:graphic xmlns:a="http://schemas.openxmlformats.org/drawingml/2006/main">
+              <a:graphicData uri="http://schemas.openxmlformats.org/drawingml/2006/picture">
+                <pic:pic xmlns:pic="http://schemas.openxmlformats.org/drawingml/2006/picture">
+                  <pic:nvPicPr>
+                    <pic:cNvPr id="637887706" name="Picture 1" descr="A screenshot of a computer&#10;&#10;AI-generated content may be incorrect."/>
+                    <pic:cNvPicPr/>
+                  </pic:nvPicPr>
+                  <pic:blipFill>
+                    <a:blip r:embed="rId19"/>
+                    <a:stretch>
+                      <a:fillRect/>
+                    </a:stretch>
+                  </pic:blipFill>
+                  <pic:spPr>
+                    <a:xfrm>
+                      <a:off x="0" y="0"/>
+                      <a:ext cx="4362693" cy="2012152"/>
+                    </a:xfrm>
+                    <a:prstGeom prst="rect">
+                      <a:avLst/>
+                    </a:prstGeom>
+                  </pic:spPr>
+                </pic:pic>
+              </a:graphicData>
+            </a:graphic>
+          </wp:inline>
+        </w:drawing>
+      </w:r>
+    </w:p>
+    <w:p>
+      <w:r>
+        <w:t>Click on the three horizontal dots besides ‘Edit in grid view’</w:t>
+      </w:r>
+    </w:p>
+    <w:p>
+      <w:r>
+        <w:drawing>
+          <wp:inline distT="0" distB="0" distL="0" distR="0" wp14:anchorId="39658584" wp14:editId="3747B1DB">
+            <wp:extent cx="2333549" cy="2886563"/>
+            <wp:effectExtent l="0" t="0" r="0" b="0"/>
+            <wp:docPr id="2039590208" name="Picture 1" descr="A screenshot of a computer&#10;&#10;AI-generated content may be incorrect."/>
+            <wp:cNvGraphicFramePr>
+              <a:graphicFrameLocks xmlns:a="http://schemas.openxmlformats.org/drawingml/2006/main" noChangeAspect="1"/>
+            </wp:cNvGraphicFramePr>
+            <a:graphic xmlns:a="http://schemas.openxmlformats.org/drawingml/2006/main">
+              <a:graphicData uri="http://schemas.openxmlformats.org/drawingml/2006/picture">
+                <pic:pic xmlns:pic="http://schemas.openxmlformats.org/drawingml/2006/picture">
+                  <pic:nvPicPr>
+                    <pic:cNvPr id="2039590208" name="Picture 1" descr="A screenshot of a computer&#10;&#10;AI-generated content may be incorrect."/>
+                    <pic:cNvPicPr/>
+                  </pic:nvPicPr>
+                  <pic:blipFill>
+                    <a:blip r:embed="rId20"/>
+                    <a:stretch>
+                      <a:fillRect/>
+                    </a:stretch>
+                  </pic:blipFill>
+                  <pic:spPr>
+                    <a:xfrm>
+                      <a:off x="0" y="0"/>
+                      <a:ext cx="2342896" cy="2898125"/>
+                    </a:xfrm>
+                    <a:prstGeom prst="rect">
+                      <a:avLst/>
+                    </a:prstGeom>
+                  </pic:spPr>
+                </pic:pic>
+              </a:graphicData>
+            </a:graphic>
+          </wp:inline>
+        </w:drawing>
+      </w:r>
+    </w:p>
+    <w:p>
+      <w:r>
+        <w:t>Click on the ‘Sync’ menu as shown above, Let it do its thing and you should see in your MS Explorer</w:t>
+      </w:r>
+    </w:p>
+    <w:p>
+      <w:r>
+        <w:lastRenderedPageBreak/>
+        <w:drawing>
+          <wp:inline distT="0" distB="0" distL="0" distR="0" wp14:anchorId="4BED7B21" wp14:editId="398F1930">
+            <wp:extent cx="3182112" cy="1237929"/>
+            <wp:effectExtent l="0" t="0" r="0" b="635"/>
+            <wp:docPr id="736664772" name="Picture 1" descr="A screenshot of a computer&#10;&#10;AI-generated content may be incorrect."/>
+            <wp:cNvGraphicFramePr>
+              <a:graphicFrameLocks xmlns:a="http://schemas.openxmlformats.org/drawingml/2006/main" noChangeAspect="1"/>
+            </wp:cNvGraphicFramePr>
+            <a:graphic xmlns:a="http://schemas.openxmlformats.org/drawingml/2006/main">
+              <a:graphicData uri="http://schemas.openxmlformats.org/drawingml/2006/picture">
+                <pic:pic xmlns:pic="http://schemas.openxmlformats.org/drawingml/2006/picture">
+                  <pic:nvPicPr>
+                    <pic:cNvPr id="736664772" name="Picture 1" descr="A screenshot of a computer&#10;&#10;AI-generated content may be incorrect."/>
+                    <pic:cNvPicPr/>
+                  </pic:nvPicPr>
+                  <pic:blipFill>
+                    <a:blip r:embed="rId21"/>
+                    <a:stretch>
+                      <a:fillRect/>
+                    </a:stretch>
+                  </pic:blipFill>
+                  <pic:spPr>
+                    <a:xfrm>
+                      <a:off x="0" y="0"/>
+                      <a:ext cx="3186290" cy="1239554"/>
+                    </a:xfrm>
+                    <a:prstGeom prst="rect">
+                      <a:avLst/>
+                    </a:prstGeom>
+                  </pic:spPr>
+                </pic:pic>
+              </a:graphicData>
+            </a:graphic>
+          </wp:inline>
+        </w:drawing>
+      </w:r>
+    </w:p>
+    <w:p>
+      <w:r>
+        <w:t>Expand the one for ‘Task and Time Keeping for LUMA’ by clicking on the arrow to its left, you should see all our timesheets as below:</w:t>
+      </w:r>
+    </w:p>
+    <w:p>
+      <w:r>
+        <w:drawing>
+          <wp:inline distT="0" distB="0" distL="0" distR="0" wp14:anchorId="646602A2" wp14:editId="5D9922CE">
+            <wp:extent cx="3954123" cy="2984602"/>
+            <wp:effectExtent l="0" t="0" r="8890" b="6350"/>
+            <wp:docPr id="1176184499" name="Picture 1" descr="A screenshot of a computer&#10;&#10;AI-generated content may be incorrect."/>
+            <wp:cNvGraphicFramePr>
+              <a:graphicFrameLocks xmlns:a="http://schemas.openxmlformats.org/drawingml/2006/main" noChangeAspect="1"/>
+            </wp:cNvGraphicFramePr>
+            <a:graphic xmlns:a="http://schemas.openxmlformats.org/drawingml/2006/main">
+              <a:graphicData uri="http://schemas.openxmlformats.org/drawingml/2006/picture">
+                <pic:pic xmlns:pic="http://schemas.openxmlformats.org/drawingml/2006/picture">
+                  <pic:nvPicPr>
+                    <pic:cNvPr id="1176184499" name="Picture 1" descr="A screenshot of a computer&#10;&#10;AI-generated content may be incorrect."/>
+                    <pic:cNvPicPr/>
+                  </pic:nvPicPr>
+                  <pic:blipFill>
+                    <a:blip r:embed="rId22"/>
+                    <a:stretch>
+                      <a:fillRect/>
+                    </a:stretch>
+                  </pic:blipFill>
+                  <pic:spPr>
+                    <a:xfrm>
+                      <a:off x="0" y="0"/>
+                      <a:ext cx="3958692" cy="2988050"/>
+                    </a:xfrm>
+                    <a:prstGeom prst="rect">
+                      <a:avLst/>
+                    </a:prstGeom>
+                  </pic:spPr>
+                </pic:pic>
+              </a:graphicData>
+            </a:graphic>
+          </wp:inline>
+        </w:drawing>
+      </w:r>
+    </w:p>
+    <w:p>
+      <w:r>
+        <w:t>The folder where the common meeting list is saved in a xls is at:</w:t>
+      </w:r>
+    </w:p>
+    <w:p>
+      <w:r>
+        <w:drawing>
+          <wp:inline distT="0" distB="0" distL="0" distR="0" wp14:anchorId="1BD1DF01" wp14:editId="5C9FA3B7">
+            <wp:extent cx="3869741" cy="2287116"/>
+            <wp:effectExtent l="0" t="0" r="0" b="0"/>
+            <wp:docPr id="1163215743" name="Picture 1" descr="A screenshot of a computer&#10;&#10;AI-generated content may be incorrect."/>
+            <wp:cNvGraphicFramePr>
+              <a:graphicFrameLocks xmlns:a="http://schemas.openxmlformats.org/drawingml/2006/main" noChangeAspect="1"/>
+            </wp:cNvGraphicFramePr>
+            <a:graphic xmlns:a="http://schemas.openxmlformats.org/drawingml/2006/main">
+              <a:graphicData uri="http://schemas.openxmlformats.org/drawingml/2006/picture">
+                <pic:pic xmlns:pic="http://schemas.openxmlformats.org/drawingml/2006/picture">
+                  <pic:nvPicPr>
+                    <pic:cNvPr id="1163215743" name="Picture 1" descr="A screenshot of a computer&#10;&#10;AI-generated content may be incorrect."/>
+                    <pic:cNvPicPr/>
+                  </pic:nvPicPr>
+                  <pic:blipFill>
+                    <a:blip r:embed="rId23"/>
+                    <a:stretch>
+                      <a:fillRect/>
+                    </a:stretch>
+                  </pic:blipFill>
+                  <pic:spPr>
+                    <a:xfrm>
+                      <a:off x="0" y="0"/>
+                      <a:ext cx="3877292" cy="2291579"/>
+                    </a:xfrm>
+                    <a:prstGeom prst="rect">
+                      <a:avLst/>
+                    </a:prstGeom>
+                  </pic:spPr>
+                </pic:pic>
+              </a:graphicData>
+            </a:graphic>
+          </wp:inline>
+        </w:drawing>
+      </w:r>
+    </w:p>
+    <w:p>
+      <w:r>
+        <w:t>This is the directory and file name we will use in the python code so that we don’t have to copy or download this to our local drive. Just mount the Sharepoint and use the code.</w:t>
+      </w:r>
+    </w:p>
+    <w:p/>
+    <w:p/>
+    <w:p>
+      <w:pPr>
+        <w:pStyle w:val="Heading1"/>
+      </w:pPr>
+      <w:r>
         <w:t>Vibe coding Start</w:t>
       </w:r>
     </w:p>
@@ -997,7 +1240,7 @@
                     <pic:cNvPicPr/>
                   </pic:nvPicPr>
                   <pic:blipFill>
-                    <a:blip r:embed="rId19"/>
+                    <a:blip r:embed="rId24"/>
                     <a:stretch>
                       <a:fillRect/>
                     </a:stretch>
@@ -1039,7 +1282,7 @@
                     <pic:cNvPicPr/>
                   </pic:nvPicPr>
                   <pic:blipFill>
-                    <a:blip r:embed="rId20"/>
+                    <a:blip r:embed="rId25"/>
                     <a:stretch>
                       <a:fillRect/>
                     </a:stretch>
@@ -1082,7 +1325,7 @@
                     <pic:cNvPicPr/>
                   </pic:nvPicPr>
                   <pic:blipFill>
-                    <a:blip r:embed="rId21"/>
+                    <a:blip r:embed="rId26"/>
                     <a:stretch>
                       <a:fillRect/>
                     </a:stretch>
@@ -1784,7 +2027,7 @@
                     <pic:cNvPicPr/>
                   </pic:nvPicPr>
                   <pic:blipFill>
-                    <a:blip r:embed="rId22"/>
+                    <a:blip r:embed="rId27"/>
                     <a:stretch>
                       <a:fillRect/>
                     </a:stretch>
@@ -1832,7 +2075,7 @@
                     <pic:cNvPicPr/>
                   </pic:nvPicPr>
                   <pic:blipFill>
-                    <a:blip r:embed="rId23"/>
+                    <a:blip r:embed="rId28"/>
                     <a:stretch>
                       <a:fillRect/>
                     </a:stretch>
@@ -1968,7 +2211,7 @@
                     <pic:cNvPicPr/>
                   </pic:nvPicPr>
                   <pic:blipFill>
-                    <a:blip r:embed="rId24"/>
+                    <a:blip r:embed="rId29"/>
                     <a:stretch>
                       <a:fillRect/>
                     </a:stretch>
@@ -2010,7 +2253,7 @@
                     <pic:cNvPicPr/>
                   </pic:nvPicPr>
                   <pic:blipFill>
-                    <a:blip r:embed="rId25"/>
+                    <a:blip r:embed="rId30"/>
                     <a:stretch>
                       <a:fillRect/>
                     </a:stretch>
@@ -2067,7 +2310,7 @@
                     <pic:cNvPicPr/>
                   </pic:nvPicPr>
                   <pic:blipFill>
-                    <a:blip r:embed="rId26"/>
+                    <a:blip r:embed="rId31"/>
                     <a:stretch>
                       <a:fillRect/>
                     </a:stretch>
@@ -2117,7 +2360,7 @@
                     <pic:cNvPicPr/>
                   </pic:nvPicPr>
                   <pic:blipFill>
-                    <a:blip r:embed="rId27"/>
+                    <a:blip r:embed="rId32"/>
                     <a:stretch>
                       <a:fillRect/>
                     </a:stretch>
@@ -2163,7 +2406,7 @@
                     <pic:cNvPicPr/>
                   </pic:nvPicPr>
                   <pic:blipFill>
-                    <a:blip r:embed="rId28"/>
+                    <a:blip r:embed="rId33"/>
                     <a:stretch>
                       <a:fillRect/>
                     </a:stretch>
@@ -2206,7 +2449,7 @@
                     <pic:cNvPicPr/>
                   </pic:nvPicPr>
                   <pic:blipFill>
-                    <a:blip r:embed="rId29"/>
+                    <a:blip r:embed="rId34"/>
                     <a:stretch>
                       <a:fillRect/>
                     </a:stretch>
@@ -2254,7 +2497,7 @@
                     <pic:cNvPicPr/>
                   </pic:nvPicPr>
                   <pic:blipFill>
-                    <a:blip r:embed="rId30"/>
+                    <a:blip r:embed="rId35"/>
                     <a:stretch>
                       <a:fillRect/>
                     </a:stretch>
@@ -2297,7 +2540,7 @@
                     <pic:cNvPicPr/>
                   </pic:nvPicPr>
                   <pic:blipFill>
-                    <a:blip r:embed="rId31"/>
+                    <a:blip r:embed="rId36"/>
                     <a:stretch>
                       <a:fillRect/>
                     </a:stretch>
@@ -2345,7 +2588,7 @@
                     <pic:cNvPicPr/>
                   </pic:nvPicPr>
                   <pic:blipFill>
-                    <a:blip r:embed="rId32"/>
+                    <a:blip r:embed="rId37"/>
                     <a:stretch>
                       <a:fillRect/>
                     </a:stretch>
@@ -2371,7 +2614,7 @@
       <w:r>
         <w:t xml:space="preserve">Install just Git from: </w:t>
       </w:r>
-      <w:hyperlink r:id="rId33" w:history="1">
+      <w:hyperlink r:id="rId38" w:history="1">
         <w:r>
           <w:rPr>
             <w:rStyle w:val="Hyperlink"/>
@@ -2405,7 +2648,7 @@
                     <pic:cNvPicPr/>
                   </pic:nvPicPr>
                   <pic:blipFill>
-                    <a:blip r:embed="rId34"/>
+                    <a:blip r:embed="rId39"/>
                     <a:stretch>
                       <a:fillRect/>
                     </a:stretch>
@@ -2453,7 +2696,7 @@
                     <pic:cNvPicPr/>
                   </pic:nvPicPr>
                   <pic:blipFill>
-                    <a:blip r:embed="rId35"/>
+                    <a:blip r:embed="rId40"/>
                     <a:stretch>
                       <a:fillRect/>
                     </a:stretch>
@@ -2495,7 +2738,7 @@
                     <pic:cNvPicPr/>
                   </pic:nvPicPr>
                   <pic:blipFill>
-                    <a:blip r:embed="rId36"/>
+                    <a:blip r:embed="rId41"/>
                     <a:stretch>
                       <a:fillRect/>
                     </a:stretch>
@@ -2537,7 +2780,7 @@
                     <pic:cNvPicPr/>
                   </pic:nvPicPr>
                   <pic:blipFill>
-                    <a:blip r:embed="rId37"/>
+                    <a:blip r:embed="rId42"/>
                     <a:stretch>
                       <a:fillRect/>
                     </a:stretch>
@@ -2580,7 +2823,7 @@
                     <pic:cNvPicPr/>
                   </pic:nvPicPr>
                   <pic:blipFill>
-                    <a:blip r:embed="rId38"/>
+                    <a:blip r:embed="rId43"/>
                     <a:stretch>
                       <a:fillRect/>
                     </a:stretch>
@@ -2637,7 +2880,7 @@
                     <pic:cNvPicPr/>
                   </pic:nvPicPr>
                   <pic:blipFill>
-                    <a:blip r:embed="rId39"/>
+                    <a:blip r:embed="rId44"/>
                     <a:stretch>
                       <a:fillRect/>
                     </a:stretch>
@@ -2695,7 +2938,7 @@
                     <pic:cNvPicPr/>
                   </pic:nvPicPr>
                   <pic:blipFill>
-                    <a:blip r:embed="rId40"/>
+                    <a:blip r:embed="rId45"/>
                     <a:stretch>
                       <a:fillRect/>
                     </a:stretch>
@@ -2748,7 +2991,7 @@
                     <pic:cNvPicPr/>
                   </pic:nvPicPr>
                   <pic:blipFill>
-                    <a:blip r:embed="rId41"/>
+                    <a:blip r:embed="rId46"/>
                     <a:stretch>
                       <a:fillRect/>
                     </a:stretch>
@@ -2806,7 +3049,7 @@
                     <pic:cNvPicPr/>
                   </pic:nvPicPr>
                   <pic:blipFill>
-                    <a:blip r:embed="rId42"/>
+                    <a:blip r:embed="rId47"/>
                     <a:stretch>
                       <a:fillRect/>
                     </a:stretch>
@@ -2861,7 +3104,7 @@
                     <pic:cNvPicPr/>
                   </pic:nvPicPr>
                   <pic:blipFill>
-                    <a:blip r:embed="rId43"/>
+                    <a:blip r:embed="rId48"/>
                     <a:stretch>
                       <a:fillRect/>
                     </a:stretch>
@@ -2903,7 +3146,7 @@
                     <pic:cNvPicPr/>
                   </pic:nvPicPr>
                   <pic:blipFill>
-                    <a:blip r:embed="rId44"/>
+                    <a:blip r:embed="rId49"/>
                     <a:stretch>
                       <a:fillRect/>
                     </a:stretch>
@@ -2950,7 +3193,7 @@
                     <pic:cNvPicPr/>
                   </pic:nvPicPr>
                   <pic:blipFill>
-                    <a:blip r:embed="rId45"/>
+                    <a:blip r:embed="rId50"/>
                     <a:stretch>
                       <a:fillRect/>
                     </a:stretch>
@@ -2992,7 +3235,7 @@
                     <pic:cNvPicPr/>
                   </pic:nvPicPr>
                   <pic:blipFill>
-                    <a:blip r:embed="rId46"/>
+                    <a:blip r:embed="rId51"/>
                     <a:stretch>
                       <a:fillRect/>
                     </a:stretch>
@@ -3035,7 +3278,7 @@
                     <pic:cNvPicPr/>
                   </pic:nvPicPr>
                   <pic:blipFill>
-                    <a:blip r:embed="rId47"/>
+                    <a:blip r:embed="rId52"/>
                     <a:stretch>
                       <a:fillRect/>
                     </a:stretch>
@@ -3077,7 +3320,7 @@
                     <pic:cNvPicPr/>
                   </pic:nvPicPr>
                   <pic:blipFill>
-                    <a:blip r:embed="rId48"/>
+                    <a:blip r:embed="rId53"/>
                     <a:stretch>
                       <a:fillRect/>
                     </a:stretch>
@@ -3120,7 +3363,7 @@
                     <pic:cNvPicPr/>
                   </pic:nvPicPr>
                   <pic:blipFill>
-                    <a:blip r:embed="rId49"/>
+                    <a:blip r:embed="rId54"/>
                     <a:stretch>
                       <a:fillRect/>
                     </a:stretch>
@@ -3183,7 +3426,7 @@
                     <pic:cNvPicPr/>
                   </pic:nvPicPr>
                   <pic:blipFill>
-                    <a:blip r:embed="rId50"/>
+                    <a:blip r:embed="rId55"/>
                     <a:stretch>
                       <a:fillRect/>
                     </a:stretch>
@@ -3264,6 +3507,9 @@
         </w:numPr>
       </w:pPr>
       <w:r>
+        <w:rPr>
+          <w:noProof/>
+        </w:rPr>
         <w:drawing>
           <wp:inline distT="0" distB="0" distL="0" distR="0" wp14:anchorId="3EBB4EE2" wp14:editId="600DF0E9">
             <wp:extent cx="5943600" cy="1805305"/>
@@ -3280,7 +3526,7 @@
                     <pic:cNvPicPr/>
                   </pic:nvPicPr>
                   <pic:blipFill>
-                    <a:blip r:embed="rId51"/>
+                    <a:blip r:embed="rId56"/>
                     <a:stretch>
                       <a:fillRect/>
                     </a:stretch>
@@ -3337,6 +3583,9 @@
     <w:p/>
     <w:p>
       <w:r>
+        <w:rPr>
+          <w:noProof/>
+        </w:rPr>
         <w:drawing>
           <wp:inline distT="0" distB="0" distL="0" distR="0" wp14:anchorId="748AC2AB" wp14:editId="310ACBA1">
             <wp:extent cx="5943600" cy="2902585"/>
@@ -3353,7 +3602,7 @@
                     <pic:cNvPicPr/>
                   </pic:nvPicPr>
                   <pic:blipFill>
-                    <a:blip r:embed="rId52"/>
+                    <a:blip r:embed="rId57"/>
                     <a:stretch>
                       <a:fillRect/>
                     </a:stretch>
@@ -3554,7 +3803,7 @@
     <w:p>
       <w:r>
         <w:pict w14:anchorId="0428F79D">
-          <v:rect id="_x0000_i1032" style="width:8in;height:0" o:hrpct="0" o:hralign="center" o:hrstd="t" o:hr="t" fillcolor="#a0a0a0" stroked="f"/>
+          <v:rect id="_x0000_i1026" style="width:8in;height:0" o:hrpct="0" o:hralign="center" o:hrstd="t" o:hr="t" fillcolor="#a0a0a0" stroked="f"/>
         </w:pict>
       </w:r>
     </w:p>
@@ -6063,6 +6312,7 @@
   <w:style w:type="character" w:default="1" w:styleId="DefaultParagraphFont">
     <w:name w:val="Default Paragraph Font"/>
     <w:uiPriority w:val="1"/>
+    <w:semiHidden/>
     <w:unhideWhenUsed/>
   </w:style>
   <w:style w:type="table" w:default="1" w:styleId="TableNormal">

</xml_diff>

<commit_message>
Added the section on how to mount the SharePoint folder in your Explorer
</commit_message>
<xml_diff>
--- a/Vibe Coding - Instructions.docx
+++ b/Vibe Coding - Instructions.docx
@@ -980,7 +980,28 @@
     <w:p/>
     <w:p>
       <w:r>
-        <w:t>We need to mount the SharePoint directory for our project LUMA since Munish/ben create the common xls of all meetings in a shared folder there. We need to access that and use its entries in our own timesheet xls</w:t>
+        <w:t>We need to mount the SharePoint directory for our project LUMA since Munish/</w:t>
+      </w:r>
+      <w:r>
+        <w:t>B</w:t>
+      </w:r>
+      <w:r>
+        <w:t xml:space="preserve">en create the common </w:t>
+      </w:r>
+      <w:r>
+        <w:t>list</w:t>
+      </w:r>
+      <w:r>
+        <w:t xml:space="preserve"> of all meetings in a shared folder there. We need to access that </w:t>
+      </w:r>
+      <w:r>
+        <w:t xml:space="preserve">file </w:t>
+      </w:r>
+      <w:r>
+        <w:t>and use its entries in our own timesheet</w:t>
+      </w:r>
+      <w:r>
+        <w:t>.</w:t>
       </w:r>
     </w:p>
     <w:p>
@@ -990,6 +1011,9 @@
     </w:p>
     <w:p>
       <w:r>
+        <w:rPr>
+          <w:noProof/>
+        </w:rPr>
         <w:drawing>
           <wp:inline distT="0" distB="0" distL="0" distR="0" wp14:anchorId="3EB8C0D7" wp14:editId="7A130E81">
             <wp:extent cx="4359859" cy="2010845"/>
@@ -1034,6 +1058,9 @@
     </w:p>
     <w:p>
       <w:r>
+        <w:rPr>
+          <w:noProof/>
+        </w:rPr>
         <w:drawing>
           <wp:inline distT="0" distB="0" distL="0" distR="0" wp14:anchorId="39658584" wp14:editId="3747B1DB">
             <wp:extent cx="2333549" cy="2886563"/>
@@ -1078,6 +1105,9 @@
     </w:p>
     <w:p>
       <w:r>
+        <w:rPr>
+          <w:noProof/>
+        </w:rPr>
         <w:lastRenderedPageBreak/>
         <w:drawing>
           <wp:inline distT="0" distB="0" distL="0" distR="0" wp14:anchorId="4BED7B21" wp14:editId="398F1930">
@@ -1123,6 +1153,9 @@
     </w:p>
     <w:p>
       <w:r>
+        <w:rPr>
+          <w:noProof/>
+        </w:rPr>
         <w:drawing>
           <wp:inline distT="0" distB="0" distL="0" distR="0" wp14:anchorId="646602A2" wp14:editId="5D9922CE">
             <wp:extent cx="3954123" cy="2984602"/>
@@ -1162,11 +1195,20 @@
     </w:p>
     <w:p>
       <w:r>
-        <w:t>The folder where the common meeting list is saved in a xls is at:</w:t>
-      </w:r>
-    </w:p>
-    <w:p>
-      <w:r>
+        <w:t xml:space="preserve">The folder where the common meeting list is saved in a xls is </w:t>
+      </w:r>
+      <w:r>
+        <w:t>under ’01. Guide – start here’ as shown below</w:t>
+      </w:r>
+      <w:r>
+        <w:t>:</w:t>
+      </w:r>
+    </w:p>
+    <w:p>
+      <w:r>
+        <w:rPr>
+          <w:noProof/>
+        </w:rPr>
         <w:drawing>
           <wp:inline distT="0" distB="0" distL="0" distR="0" wp14:anchorId="1BD1DF01" wp14:editId="5C9FA3B7">
             <wp:extent cx="3869741" cy="2287116"/>
@@ -1206,7 +1248,102 @@
     </w:p>
     <w:p>
       <w:r>
-        <w:t>This is the directory and file name we will use in the python code so that we don’t have to copy or download this to our local drive. Just mount the Sharepoint and use the code.</w:t>
+        <w:lastRenderedPageBreak/>
+        <w:t>This is the directory and file name we will use in the python code so that we don’t have to copy or download this to our local drive. Just mount the Share</w:t>
+      </w:r>
+      <w:r>
+        <w:t>P</w:t>
+      </w:r>
+      <w:r>
+        <w:t>oint and use the code.</w:t>
+      </w:r>
+    </w:p>
+    <w:p>
+      <w:r>
+        <w:t>Check the config.ini file to make sure the dir and file names are correct</w:t>
+      </w:r>
+    </w:p>
+    <w:p>
+      <w:r>
+        <w:drawing>
+          <wp:inline distT="0" distB="0" distL="0" distR="0" wp14:anchorId="4CF6DF63" wp14:editId="4C70E295">
+            <wp:extent cx="5943600" cy="314960"/>
+            <wp:effectExtent l="0" t="0" r="0" b="8890"/>
+            <wp:docPr id="1576687467" name="Picture 1"/>
+            <wp:cNvGraphicFramePr>
+              <a:graphicFrameLocks xmlns:a="http://schemas.openxmlformats.org/drawingml/2006/main" noChangeAspect="1"/>
+            </wp:cNvGraphicFramePr>
+            <a:graphic xmlns:a="http://schemas.openxmlformats.org/drawingml/2006/main">
+              <a:graphicData uri="http://schemas.openxmlformats.org/drawingml/2006/picture">
+                <pic:pic xmlns:pic="http://schemas.openxmlformats.org/drawingml/2006/picture">
+                  <pic:nvPicPr>
+                    <pic:cNvPr id="1576687467" name=""/>
+                    <pic:cNvPicPr/>
+                  </pic:nvPicPr>
+                  <pic:blipFill>
+                    <a:blip r:embed="rId24"/>
+                    <a:stretch>
+                      <a:fillRect/>
+                    </a:stretch>
+                  </pic:blipFill>
+                  <pic:spPr>
+                    <a:xfrm>
+                      <a:off x="0" y="0"/>
+                      <a:ext cx="5943600" cy="314960"/>
+                    </a:xfrm>
+                    <a:prstGeom prst="rect">
+                      <a:avLst/>
+                    </a:prstGeom>
+                  </pic:spPr>
+                </pic:pic>
+              </a:graphicData>
+            </a:graphic>
+          </wp:inline>
+        </w:drawing>
+      </w:r>
+    </w:p>
+    <w:p>
+      <w:r>
+        <w:t>The latest main.py code as of 09/23/2025 uses this file in SharePoint and creates our timesheet also in the SharePoint folder that is mounted on our Explorer</w:t>
+      </w:r>
+    </w:p>
+    <w:p>
+      <w:r>
+        <w:drawing>
+          <wp:inline distT="0" distB="0" distL="0" distR="0" wp14:anchorId="4EFD449D" wp14:editId="2F592527">
+            <wp:extent cx="5943600" cy="1869440"/>
+            <wp:effectExtent l="0" t="0" r="0" b="0"/>
+            <wp:docPr id="149028239" name="Picture 1" descr="A screenshot of a computer&#10;&#10;AI-generated content may be incorrect."/>
+            <wp:cNvGraphicFramePr>
+              <a:graphicFrameLocks xmlns:a="http://schemas.openxmlformats.org/drawingml/2006/main" noChangeAspect="1"/>
+            </wp:cNvGraphicFramePr>
+            <a:graphic xmlns:a="http://schemas.openxmlformats.org/drawingml/2006/main">
+              <a:graphicData uri="http://schemas.openxmlformats.org/drawingml/2006/picture">
+                <pic:pic xmlns:pic="http://schemas.openxmlformats.org/drawingml/2006/picture">
+                  <pic:nvPicPr>
+                    <pic:cNvPr id="149028239" name="Picture 1" descr="A screenshot of a computer&#10;&#10;AI-generated content may be incorrect."/>
+                    <pic:cNvPicPr/>
+                  </pic:nvPicPr>
+                  <pic:blipFill>
+                    <a:blip r:embed="rId25"/>
+                    <a:stretch>
+                      <a:fillRect/>
+                    </a:stretch>
+                  </pic:blipFill>
+                  <pic:spPr>
+                    <a:xfrm>
+                      <a:off x="0" y="0"/>
+                      <a:ext cx="5943600" cy="1869440"/>
+                    </a:xfrm>
+                    <a:prstGeom prst="rect">
+                      <a:avLst/>
+                    </a:prstGeom>
+                  </pic:spPr>
+                </pic:pic>
+              </a:graphicData>
+            </a:graphic>
+          </wp:inline>
+        </w:drawing>
       </w:r>
     </w:p>
     <w:p/>
@@ -1240,7 +1377,7 @@
                     <pic:cNvPicPr/>
                   </pic:nvPicPr>
                   <pic:blipFill>
-                    <a:blip r:embed="rId24"/>
+                    <a:blip r:embed="rId26"/>
                     <a:stretch>
                       <a:fillRect/>
                     </a:stretch>
@@ -1266,6 +1403,7 @@
         <w:rPr>
           <w:noProof/>
         </w:rPr>
+        <w:lastRenderedPageBreak/>
         <w:drawing>
           <wp:inline distT="0" distB="0" distL="0" distR="0" wp14:anchorId="3BDBE29A" wp14:editId="36583204">
             <wp:extent cx="3819534" cy="3924000"/>
@@ -1282,7 +1420,7 @@
                     <pic:cNvPicPr/>
                   </pic:nvPicPr>
                   <pic:blipFill>
-                    <a:blip r:embed="rId25"/>
+                    <a:blip r:embed="rId27"/>
                     <a:stretch>
                       <a:fillRect/>
                     </a:stretch>
@@ -1308,7 +1446,6 @@
         <w:rPr>
           <w:noProof/>
         </w:rPr>
-        <w:lastRenderedPageBreak/>
         <w:drawing>
           <wp:inline distT="0" distB="0" distL="0" distR="0" wp14:anchorId="0F0F7001" wp14:editId="54EE0E74">
             <wp:extent cx="3061724" cy="2014684"/>
@@ -1325,7 +1462,7 @@
                     <pic:cNvPicPr/>
                   </pic:nvPicPr>
                   <pic:blipFill>
-                    <a:blip r:embed="rId26"/>
+                    <a:blip r:embed="rId28"/>
                     <a:stretch>
                       <a:fillRect/>
                     </a:stretch>
@@ -1444,6 +1581,7 @@
     </w:p>
     <w:p>
       <w:r>
+        <w:lastRenderedPageBreak/>
         <w:t>│   └── /shared              # Common utilities</w:t>
       </w:r>
     </w:p>
@@ -1641,7 +1779,6 @@
         </w:numPr>
       </w:pPr>
       <w:r>
-        <w:lastRenderedPageBreak/>
         <w:t>Include </w:t>
       </w:r>
       <w:r>
@@ -1811,6 +1948,7 @@
         </w:numPr>
       </w:pPr>
       <w:r>
+        <w:lastRenderedPageBreak/>
         <w:t>Review architecture</w:t>
       </w:r>
     </w:p>
@@ -1980,7 +2118,6 @@
         </w:numPr>
       </w:pPr>
       <w:r>
-        <w:lastRenderedPageBreak/>
         <w:t>Reset early if AI output drifts.</w:t>
       </w:r>
     </w:p>
@@ -2011,6 +2148,7 @@
         <w:rPr>
           <w:noProof/>
         </w:rPr>
+        <w:lastRenderedPageBreak/>
         <w:drawing>
           <wp:inline distT="0" distB="0" distL="0" distR="0" wp14:anchorId="77220C86" wp14:editId="30CB19DA">
             <wp:extent cx="5943600" cy="3528060"/>
@@ -2027,7 +2165,7 @@
                     <pic:cNvPicPr/>
                   </pic:nvPicPr>
                   <pic:blipFill>
-                    <a:blip r:embed="rId27"/>
+                    <a:blip r:embed="rId29"/>
                     <a:stretch>
                       <a:fillRect/>
                     </a:stretch>
@@ -2075,7 +2213,7 @@
                     <pic:cNvPicPr/>
                   </pic:nvPicPr>
                   <pic:blipFill>
-                    <a:blip r:embed="rId28"/>
+                    <a:blip r:embed="rId30"/>
                     <a:stretch>
                       <a:fillRect/>
                     </a:stretch>
@@ -2186,15 +2324,15 @@
     </w:p>
     <w:p>
       <w:r>
+        <w:t>Let me know which you'd like to tackle first, and I’ll guide you through it!</w:t>
+      </w:r>
+    </w:p>
+    <w:p>
+      <w:r>
+        <w:rPr>
+          <w:noProof/>
+        </w:rPr>
         <w:lastRenderedPageBreak/>
-        <w:t>Let me know which you'd like to tackle first, and I’ll guide you through it!</w:t>
-      </w:r>
-    </w:p>
-    <w:p>
-      <w:r>
-        <w:rPr>
-          <w:noProof/>
-        </w:rPr>
         <w:drawing>
           <wp:inline distT="0" distB="0" distL="0" distR="0" wp14:anchorId="520B70DC" wp14:editId="5606DBD0">
             <wp:extent cx="5943600" cy="2366010"/>
@@ -2211,7 +2349,7 @@
                     <pic:cNvPicPr/>
                   </pic:nvPicPr>
                   <pic:blipFill>
-                    <a:blip r:embed="rId29"/>
+                    <a:blip r:embed="rId31"/>
                     <a:stretch>
                       <a:fillRect/>
                     </a:stretch>
@@ -2253,7 +2391,7 @@
                     <pic:cNvPicPr/>
                   </pic:nvPicPr>
                   <pic:blipFill>
-                    <a:blip r:embed="rId30"/>
+                    <a:blip r:embed="rId32"/>
                     <a:stretch>
                       <a:fillRect/>
                     </a:stretch>
@@ -2310,7 +2448,7 @@
                     <pic:cNvPicPr/>
                   </pic:nvPicPr>
                   <pic:blipFill>
-                    <a:blip r:embed="rId31"/>
+                    <a:blip r:embed="rId33"/>
                     <a:stretch>
                       <a:fillRect/>
                     </a:stretch>
@@ -2360,7 +2498,7 @@
                     <pic:cNvPicPr/>
                   </pic:nvPicPr>
                   <pic:blipFill>
-                    <a:blip r:embed="rId32"/>
+                    <a:blip r:embed="rId34"/>
                     <a:stretch>
                       <a:fillRect/>
                     </a:stretch>
@@ -2406,7 +2544,7 @@
                     <pic:cNvPicPr/>
                   </pic:nvPicPr>
                   <pic:blipFill>
-                    <a:blip r:embed="rId33"/>
+                    <a:blip r:embed="rId35"/>
                     <a:stretch>
                       <a:fillRect/>
                     </a:stretch>
@@ -2449,7 +2587,7 @@
                     <pic:cNvPicPr/>
                   </pic:nvPicPr>
                   <pic:blipFill>
-                    <a:blip r:embed="rId34"/>
+                    <a:blip r:embed="rId36"/>
                     <a:stretch>
                       <a:fillRect/>
                     </a:stretch>
@@ -2497,7 +2635,7 @@
                     <pic:cNvPicPr/>
                   </pic:nvPicPr>
                   <pic:blipFill>
-                    <a:blip r:embed="rId35"/>
+                    <a:blip r:embed="rId37"/>
                     <a:stretch>
                       <a:fillRect/>
                     </a:stretch>
@@ -2540,7 +2678,7 @@
                     <pic:cNvPicPr/>
                   </pic:nvPicPr>
                   <pic:blipFill>
-                    <a:blip r:embed="rId36"/>
+                    <a:blip r:embed="rId38"/>
                     <a:stretch>
                       <a:fillRect/>
                     </a:stretch>
@@ -2588,7 +2726,7 @@
                     <pic:cNvPicPr/>
                   </pic:nvPicPr>
                   <pic:blipFill>
-                    <a:blip r:embed="rId37"/>
+                    <a:blip r:embed="rId39"/>
                     <a:stretch>
                       <a:fillRect/>
                     </a:stretch>
@@ -2614,7 +2752,7 @@
       <w:r>
         <w:t xml:space="preserve">Install just Git from: </w:t>
       </w:r>
-      <w:hyperlink r:id="rId38" w:history="1">
+      <w:hyperlink r:id="rId40" w:history="1">
         <w:r>
           <w:rPr>
             <w:rStyle w:val="Hyperlink"/>
@@ -2648,7 +2786,7 @@
                     <pic:cNvPicPr/>
                   </pic:nvPicPr>
                   <pic:blipFill>
-                    <a:blip r:embed="rId39"/>
+                    <a:blip r:embed="rId41"/>
                     <a:stretch>
                       <a:fillRect/>
                     </a:stretch>
@@ -2696,7 +2834,7 @@
                     <pic:cNvPicPr/>
                   </pic:nvPicPr>
                   <pic:blipFill>
-                    <a:blip r:embed="rId40"/>
+                    <a:blip r:embed="rId42"/>
                     <a:stretch>
                       <a:fillRect/>
                     </a:stretch>
@@ -2738,7 +2876,7 @@
                     <pic:cNvPicPr/>
                   </pic:nvPicPr>
                   <pic:blipFill>
-                    <a:blip r:embed="rId41"/>
+                    <a:blip r:embed="rId43"/>
                     <a:stretch>
                       <a:fillRect/>
                     </a:stretch>
@@ -2780,7 +2918,7 @@
                     <pic:cNvPicPr/>
                   </pic:nvPicPr>
                   <pic:blipFill>
-                    <a:blip r:embed="rId42"/>
+                    <a:blip r:embed="rId44"/>
                     <a:stretch>
                       <a:fillRect/>
                     </a:stretch>
@@ -2823,7 +2961,7 @@
                     <pic:cNvPicPr/>
                   </pic:nvPicPr>
                   <pic:blipFill>
-                    <a:blip r:embed="rId43"/>
+                    <a:blip r:embed="rId45"/>
                     <a:stretch>
                       <a:fillRect/>
                     </a:stretch>
@@ -2880,7 +3018,7 @@
                     <pic:cNvPicPr/>
                   </pic:nvPicPr>
                   <pic:blipFill>
-                    <a:blip r:embed="rId44"/>
+                    <a:blip r:embed="rId46"/>
                     <a:stretch>
                       <a:fillRect/>
                     </a:stretch>
@@ -2938,7 +3076,7 @@
                     <pic:cNvPicPr/>
                   </pic:nvPicPr>
                   <pic:blipFill>
-                    <a:blip r:embed="rId45"/>
+                    <a:blip r:embed="rId47"/>
                     <a:stretch>
                       <a:fillRect/>
                     </a:stretch>
@@ -2991,7 +3129,7 @@
                     <pic:cNvPicPr/>
                   </pic:nvPicPr>
                   <pic:blipFill>
-                    <a:blip r:embed="rId46"/>
+                    <a:blip r:embed="rId48"/>
                     <a:stretch>
                       <a:fillRect/>
                     </a:stretch>
@@ -3049,7 +3187,7 @@
                     <pic:cNvPicPr/>
                   </pic:nvPicPr>
                   <pic:blipFill>
-                    <a:blip r:embed="rId47"/>
+                    <a:blip r:embed="rId49"/>
                     <a:stretch>
                       <a:fillRect/>
                     </a:stretch>
@@ -3104,7 +3242,7 @@
                     <pic:cNvPicPr/>
                   </pic:nvPicPr>
                   <pic:blipFill>
-                    <a:blip r:embed="rId48"/>
+                    <a:blip r:embed="rId50"/>
                     <a:stretch>
                       <a:fillRect/>
                     </a:stretch>
@@ -3146,7 +3284,7 @@
                     <pic:cNvPicPr/>
                   </pic:nvPicPr>
                   <pic:blipFill>
-                    <a:blip r:embed="rId49"/>
+                    <a:blip r:embed="rId51"/>
                     <a:stretch>
                       <a:fillRect/>
                     </a:stretch>
@@ -3193,7 +3331,7 @@
                     <pic:cNvPicPr/>
                   </pic:nvPicPr>
                   <pic:blipFill>
-                    <a:blip r:embed="rId50"/>
+                    <a:blip r:embed="rId52"/>
                     <a:stretch>
                       <a:fillRect/>
                     </a:stretch>
@@ -3235,7 +3373,7 @@
                     <pic:cNvPicPr/>
                   </pic:nvPicPr>
                   <pic:blipFill>
-                    <a:blip r:embed="rId51"/>
+                    <a:blip r:embed="rId53"/>
                     <a:stretch>
                       <a:fillRect/>
                     </a:stretch>
@@ -3278,7 +3416,7 @@
                     <pic:cNvPicPr/>
                   </pic:nvPicPr>
                   <pic:blipFill>
-                    <a:blip r:embed="rId52"/>
+                    <a:blip r:embed="rId54"/>
                     <a:stretch>
                       <a:fillRect/>
                     </a:stretch>
@@ -3320,7 +3458,7 @@
                     <pic:cNvPicPr/>
                   </pic:nvPicPr>
                   <pic:blipFill>
-                    <a:blip r:embed="rId53"/>
+                    <a:blip r:embed="rId55"/>
                     <a:stretch>
                       <a:fillRect/>
                     </a:stretch>
@@ -3363,7 +3501,7 @@
                     <pic:cNvPicPr/>
                   </pic:nvPicPr>
                   <pic:blipFill>
-                    <a:blip r:embed="rId54"/>
+                    <a:blip r:embed="rId56"/>
                     <a:stretch>
                       <a:fillRect/>
                     </a:stretch>
@@ -3426,7 +3564,7 @@
                     <pic:cNvPicPr/>
                   </pic:nvPicPr>
                   <pic:blipFill>
-                    <a:blip r:embed="rId55"/>
+                    <a:blip r:embed="rId57"/>
                     <a:stretch>
                       <a:fillRect/>
                     </a:stretch>
@@ -3526,7 +3664,7 @@
                     <pic:cNvPicPr/>
                   </pic:nvPicPr>
                   <pic:blipFill>
-                    <a:blip r:embed="rId56"/>
+                    <a:blip r:embed="rId58"/>
                     <a:stretch>
                       <a:fillRect/>
                     </a:stretch>
@@ -3602,7 +3740,7 @@
                     <pic:cNvPicPr/>
                   </pic:nvPicPr>
                   <pic:blipFill>
-                    <a:blip r:embed="rId57"/>
+                    <a:blip r:embed="rId59"/>
                     <a:stretch>
                       <a:fillRect/>
                     </a:stretch>

</xml_diff>